<commit_message>
add my name to the project details
</commit_message>
<xml_diff>
--- a/Project_Details.docx
+++ b/Project_Details.docx
@@ -1,10 +1,12 @@
 
 <file path=word/document.xml><?xml version="1.0" encoding="utf-8"?>
-<w:document xmlns:wpc="http://schemas.microsoft.com/office/word/2010/wordprocessingCanvas" xmlns:cx="http://schemas.microsoft.com/office/drawing/2014/chartex" xmlns:cx1="http://schemas.microsoft.com/office/drawing/2015/9/8/chartex" xmlns:cx2="http://schemas.microsoft.com/office/drawing/2015/10/21/chartex" xmlns:cx3="http://schemas.microsoft.com/office/drawing/2016/5/9/chartex" xmlns:cx4="http://schemas.microsoft.com/office/drawing/2016/5/10/chartex" xmlns:cx5="http://schemas.microsoft.com/office/drawing/2016/5/11/chartex" xmlns:cx6="http://schemas.microsoft.com/office/drawing/2016/5/12/chartex" xmlns:cx7="http://schemas.microsoft.com/office/drawing/2016/5/13/chartex" xmlns:cx8="http://schemas.microsoft.com/office/drawing/2016/5/14/chartex" xmlns:mc="http://schemas.openxmlformats.org/markup-compatibility/2006" xmlns:aink="http://schemas.microsoft.com/office/drawing/2016/ink" xmlns:am3d="http://schemas.microsoft.com/office/drawing/2017/model3d" xmlns:o="urn:schemas-microsoft-com:office:office" xmlns:oel="http://schemas.microsoft.com/office/2019/extlst" xmlns:r="http://schemas.openxmlformats.org/officeDocument/2006/relationships" xmlns:m="http://schemas.openxmlformats.org/officeDocument/2006/math" xmlns:v="urn:schemas-microsoft-com:vml" xmlns:wp14="http://schemas.microsoft.com/office/word/2010/wordprocessingDrawing" xmlns:wp="http://schemas.openxmlformats.org/drawingml/2006/wordprocessingDrawing" xmlns:w10="urn:schemas-microsoft-com:office:word" xmlns:w="http://schemas.openxmlformats.org/wordprocessingml/2006/main" xmlns:w14="http://schemas.microsoft.com/office/word/2010/wordml" xmlns:w15="http://schemas.microsoft.com/office/word/2012/wordml" xmlns:w16cex="http://schemas.microsoft.com/office/word/2018/wordml/cex" xmlns:w16cid="http://schemas.microsoft.com/office/word/2016/wordml/cid" xmlns:w16="http://schemas.microsoft.com/office/word/2018/wordml" xmlns:w16sdtdh="http://schemas.microsoft.com/office/word/2020/wordml/sdtdatahash" xmlns:w16se="http://schemas.microsoft.com/office/word/2015/wordml/symex" xmlns:wpg="http://schemas.microsoft.com/office/word/2010/wordprocessingGroup" xmlns:wpi="http://schemas.microsoft.com/office/word/2010/wordprocessingInk" xmlns:wne="http://schemas.microsoft.com/office/word/2006/wordml" xmlns:wps="http://schemas.microsoft.com/office/word/2010/wordprocessingShape" mc:Ignorable="w14 w15 w16se w16cid w16 w16cex w16sdtdh wp14">
+<w:document xmlns:o="urn:schemas-microsoft-com:office:office" xmlns:r="http://schemas.openxmlformats.org/officeDocument/2006/relationships" xmlns:v="urn:schemas-microsoft-com:vml" xmlns:w="http://schemas.openxmlformats.org/wordprocessingml/2006/main" xmlns:w10="urn:schemas-microsoft-com:office:word" xmlns:wp="http://schemas.openxmlformats.org/drawingml/2006/wordprocessingDrawing" xmlns:wps="http://schemas.microsoft.com/office/word/2010/wordprocessingShape" xmlns:wpg="http://schemas.microsoft.com/office/word/2010/wordprocessingGroup" xmlns:mc="http://schemas.openxmlformats.org/markup-compatibility/2006" xmlns:wp14="http://schemas.microsoft.com/office/word/2010/wordprocessingDrawing" xmlns:w14="http://schemas.microsoft.com/office/word/2010/wordml" xmlns:w15="http://schemas.microsoft.com/office/word/2012/wordml" mc:Ignorable="w14 wp14 w15">
   <w:body>
     <w:p>
       <w:pPr>
-        <w:rPr>
+        <w:pStyle w:val="Normal"/>
+        <w:rPr>
+          <w:b/>
           <w:b/>
           <w:bCs/>
           <w:sz w:val="28"/>
@@ -23,41 +25,99 @@
         <w:t>Team Member Details:</w:t>
       </w:r>
     </w:p>
-    <w:p/>
+    <w:p>
+      <w:pPr>
+        <w:pStyle w:val="Normal"/>
+        <w:rPr/>
+      </w:pPr>
+      <w:r>
+        <w:rPr/>
+      </w:r>
+    </w:p>
     <w:tbl>
       <w:tblPr>
         <w:tblStyle w:val="TableGrid"/>
         <w:tblW w:w="10918" w:type="dxa"/>
+        <w:jc w:val="left"/>
         <w:tblInd w:w="-725" w:type="dxa"/>
-        <w:tblLook w:val="04A0" w:firstRow="1" w:lastRow="0" w:firstColumn="1" w:lastColumn="0" w:noHBand="0" w:noVBand="1"/>
+        <w:tblLayout w:type="fixed"/>
+        <w:tblCellMar>
+          <w:top w:w="0" w:type="dxa"/>
+          <w:left w:w="108" w:type="dxa"/>
+          <w:bottom w:w="0" w:type="dxa"/>
+          <w:right w:w="108" w:type="dxa"/>
+        </w:tblCellMar>
+        <w:tblLook w:firstRow="1" w:noVBand="1" w:lastRow="0" w:firstColumn="1" w:lastColumn="0" w:noHBand="0" w:val="04a0"/>
       </w:tblPr>
       <w:tblGrid>
         <w:gridCol w:w="2299"/>
-        <w:gridCol w:w="3202"/>
+        <w:gridCol w:w="3201"/>
         <w:gridCol w:w="1583"/>
-        <w:gridCol w:w="2005"/>
+        <w:gridCol w:w="2006"/>
         <w:gridCol w:w="1829"/>
       </w:tblGrid>
       <w:tr>
         <w:trPr>
-          <w:trHeight w:val="191"/>
+          <w:trHeight w:val="191" w:hRule="atLeast"/>
         </w:trPr>
         <w:tc>
           <w:tcPr>
             <w:tcW w:w="2299" w:type="dxa"/>
+            <w:tcBorders/>
           </w:tcPr>
           <w:p>
+            <w:pPr>
+              <w:pStyle w:val="Normal"/>
+              <w:widowControl/>
+              <w:spacing w:lineRule="auto" w:line="240" w:before="0" w:after="0"/>
+              <w:jc w:val="left"/>
+              <w:rPr>
+                <w:rFonts w:ascii="Calibri" w:hAnsi="Calibri" w:eastAsia="Calibri" w:cs=""/>
+                <w:kern w:val="0"/>
+                <w:sz w:val="22"/>
+                <w:szCs w:val="22"/>
+                <w:lang w:val="en-US" w:eastAsia="en-US" w:bidi="ar-SA"/>
+              </w:rPr>
+            </w:pPr>
             <w:r>
+              <w:rPr>
+                <w:rFonts w:eastAsia="Calibri" w:cs=""/>
+                <w:kern w:val="0"/>
+                <w:sz w:val="22"/>
+                <w:szCs w:val="22"/>
+                <w:lang w:val="en-US" w:eastAsia="en-US" w:bidi="ar-SA"/>
+              </w:rPr>
               <w:t>Name</w:t>
             </w:r>
           </w:p>
         </w:tc>
         <w:tc>
           <w:tcPr>
-            <w:tcW w:w="3202" w:type="dxa"/>
+            <w:tcW w:w="3201" w:type="dxa"/>
+            <w:tcBorders/>
           </w:tcPr>
           <w:p>
+            <w:pPr>
+              <w:pStyle w:val="Normal"/>
+              <w:widowControl/>
+              <w:spacing w:lineRule="auto" w:line="240" w:before="0" w:after="0"/>
+              <w:jc w:val="left"/>
+              <w:rPr>
+                <w:rFonts w:ascii="Calibri" w:hAnsi="Calibri" w:eastAsia="Calibri" w:cs=""/>
+                <w:kern w:val="0"/>
+                <w:sz w:val="22"/>
+                <w:szCs w:val="22"/>
+                <w:lang w:val="en-US" w:eastAsia="en-US" w:bidi="ar-SA"/>
+              </w:rPr>
+            </w:pPr>
             <w:r>
+              <w:rPr>
+                <w:rFonts w:eastAsia="Calibri" w:cs=""/>
+                <w:kern w:val="0"/>
+                <w:sz w:val="22"/>
+                <w:szCs w:val="22"/>
+                <w:lang w:val="en-US" w:eastAsia="en-US" w:bidi="ar-SA"/>
+              </w:rPr>
               <w:t>Email</w:t>
             </w:r>
           </w:p>
@@ -65,19 +125,61 @@
         <w:tc>
           <w:tcPr>
             <w:tcW w:w="1583" w:type="dxa"/>
+            <w:tcBorders/>
           </w:tcPr>
           <w:p>
+            <w:pPr>
+              <w:pStyle w:val="Normal"/>
+              <w:widowControl/>
+              <w:spacing w:lineRule="auto" w:line="240" w:before="0" w:after="0"/>
+              <w:jc w:val="left"/>
+              <w:rPr>
+                <w:rFonts w:ascii="Calibri" w:hAnsi="Calibri" w:eastAsia="Calibri" w:cs=""/>
+                <w:kern w:val="0"/>
+                <w:sz w:val="22"/>
+                <w:szCs w:val="22"/>
+                <w:lang w:val="en-US" w:eastAsia="en-US" w:bidi="ar-SA"/>
+              </w:rPr>
+            </w:pPr>
             <w:r>
+              <w:rPr>
+                <w:rFonts w:eastAsia="Calibri" w:cs=""/>
+                <w:kern w:val="0"/>
+                <w:sz w:val="22"/>
+                <w:szCs w:val="22"/>
+                <w:lang w:val="en-US" w:eastAsia="en-US" w:bidi="ar-SA"/>
+              </w:rPr>
               <w:t>Country</w:t>
             </w:r>
           </w:p>
         </w:tc>
         <w:tc>
           <w:tcPr>
-            <w:tcW w:w="2005" w:type="dxa"/>
+            <w:tcW w:w="2006" w:type="dxa"/>
+            <w:tcBorders/>
           </w:tcPr>
           <w:p>
+            <w:pPr>
+              <w:pStyle w:val="Normal"/>
+              <w:widowControl/>
+              <w:spacing w:lineRule="auto" w:line="240" w:before="0" w:after="0"/>
+              <w:jc w:val="left"/>
+              <w:rPr>
+                <w:rFonts w:ascii="Calibri" w:hAnsi="Calibri" w:eastAsia="Calibri" w:cs=""/>
+                <w:kern w:val="0"/>
+                <w:sz w:val="22"/>
+                <w:szCs w:val="22"/>
+                <w:lang w:val="en-US" w:eastAsia="en-US" w:bidi="ar-SA"/>
+              </w:rPr>
+            </w:pPr>
             <w:r>
+              <w:rPr>
+                <w:rFonts w:eastAsia="Calibri" w:cs=""/>
+                <w:kern w:val="0"/>
+                <w:sz w:val="22"/>
+                <w:szCs w:val="22"/>
+                <w:lang w:val="en-US" w:eastAsia="en-US" w:bidi="ar-SA"/>
+              </w:rPr>
               <w:t>College/Company</w:t>
             </w:r>
           </w:p>
@@ -85,9 +187,30 @@
         <w:tc>
           <w:tcPr>
             <w:tcW w:w="1829" w:type="dxa"/>
+            <w:tcBorders/>
           </w:tcPr>
           <w:p>
+            <w:pPr>
+              <w:pStyle w:val="Normal"/>
+              <w:widowControl/>
+              <w:spacing w:lineRule="auto" w:line="240" w:before="0" w:after="0"/>
+              <w:jc w:val="left"/>
+              <w:rPr>
+                <w:rFonts w:ascii="Calibri" w:hAnsi="Calibri" w:eastAsia="Calibri" w:cs=""/>
+                <w:kern w:val="0"/>
+                <w:sz w:val="22"/>
+                <w:szCs w:val="22"/>
+                <w:lang w:val="en-US" w:eastAsia="en-US" w:bidi="ar-SA"/>
+              </w:rPr>
+            </w:pPr>
             <w:r>
+              <w:rPr>
+                <w:rFonts w:eastAsia="Calibri" w:cs=""/>
+                <w:kern w:val="0"/>
+                <w:sz w:val="22"/>
+                <w:szCs w:val="22"/>
+                <w:lang w:val="en-US" w:eastAsia="en-US" w:bidi="ar-SA"/>
+              </w:rPr>
               <w:t>Specialization</w:t>
             </w:r>
           </w:p>
@@ -95,24 +218,66 @@
       </w:tr>
       <w:tr>
         <w:trPr>
-          <w:trHeight w:val="392"/>
+          <w:trHeight w:val="392" w:hRule="atLeast"/>
         </w:trPr>
         <w:tc>
           <w:tcPr>
             <w:tcW w:w="2299" w:type="dxa"/>
+            <w:tcBorders/>
           </w:tcPr>
           <w:p>
+            <w:pPr>
+              <w:pStyle w:val="Normal"/>
+              <w:widowControl/>
+              <w:spacing w:lineRule="auto" w:line="240" w:before="0" w:after="0"/>
+              <w:jc w:val="left"/>
+              <w:rPr>
+                <w:rFonts w:ascii="Calibri" w:hAnsi="Calibri" w:eastAsia="Calibri" w:cs=""/>
+                <w:kern w:val="0"/>
+                <w:sz w:val="22"/>
+                <w:szCs w:val="22"/>
+                <w:lang w:val="en-US" w:eastAsia="en-US" w:bidi="ar-SA"/>
+              </w:rPr>
+            </w:pPr>
             <w:r>
+              <w:rPr>
+                <w:rFonts w:eastAsia="Calibri" w:cs=""/>
+                <w:kern w:val="0"/>
+                <w:sz w:val="22"/>
+                <w:szCs w:val="22"/>
+                <w:lang w:val="en-US" w:eastAsia="en-US" w:bidi="ar-SA"/>
+              </w:rPr>
               <w:t>Jane Condon</w:t>
             </w:r>
           </w:p>
         </w:tc>
         <w:tc>
           <w:tcPr>
-            <w:tcW w:w="3202" w:type="dxa"/>
+            <w:tcW w:w="3201" w:type="dxa"/>
+            <w:tcBorders/>
           </w:tcPr>
           <w:p>
+            <w:pPr>
+              <w:pStyle w:val="Normal"/>
+              <w:widowControl/>
+              <w:spacing w:lineRule="auto" w:line="240" w:before="0" w:after="0"/>
+              <w:jc w:val="left"/>
+              <w:rPr>
+                <w:rFonts w:ascii="Calibri" w:hAnsi="Calibri" w:eastAsia="Calibri" w:cs=""/>
+                <w:kern w:val="0"/>
+                <w:sz w:val="22"/>
+                <w:szCs w:val="22"/>
+                <w:lang w:val="en-US" w:eastAsia="en-US" w:bidi="ar-SA"/>
+              </w:rPr>
+            </w:pPr>
             <w:r>
+              <w:rPr>
+                <w:rFonts w:eastAsia="Calibri" w:cs=""/>
+                <w:kern w:val="0"/>
+                <w:sz w:val="22"/>
+                <w:szCs w:val="22"/>
+                <w:lang w:val="en-US" w:eastAsia="en-US" w:bidi="ar-SA"/>
+              </w:rPr>
               <w:t>jane.condon@stonybrook.edu</w:t>
             </w:r>
           </w:p>
@@ -120,19 +285,61 @@
         <w:tc>
           <w:tcPr>
             <w:tcW w:w="1583" w:type="dxa"/>
+            <w:tcBorders/>
           </w:tcPr>
           <w:p>
+            <w:pPr>
+              <w:pStyle w:val="Normal"/>
+              <w:widowControl/>
+              <w:spacing w:lineRule="auto" w:line="240" w:before="0" w:after="0"/>
+              <w:jc w:val="left"/>
+              <w:rPr>
+                <w:rFonts w:ascii="Calibri" w:hAnsi="Calibri" w:eastAsia="Calibri" w:cs=""/>
+                <w:kern w:val="0"/>
+                <w:sz w:val="22"/>
+                <w:szCs w:val="22"/>
+                <w:lang w:val="en-US" w:eastAsia="en-US" w:bidi="ar-SA"/>
+              </w:rPr>
+            </w:pPr>
             <w:r>
+              <w:rPr>
+                <w:rFonts w:eastAsia="Calibri" w:cs=""/>
+                <w:kern w:val="0"/>
+                <w:sz w:val="22"/>
+                <w:szCs w:val="22"/>
+                <w:lang w:val="en-US" w:eastAsia="en-US" w:bidi="ar-SA"/>
+              </w:rPr>
               <w:t>United States</w:t>
             </w:r>
           </w:p>
         </w:tc>
         <w:tc>
           <w:tcPr>
-            <w:tcW w:w="2005" w:type="dxa"/>
+            <w:tcW w:w="2006" w:type="dxa"/>
+            <w:tcBorders/>
           </w:tcPr>
           <w:p>
+            <w:pPr>
+              <w:pStyle w:val="Normal"/>
+              <w:widowControl/>
+              <w:spacing w:lineRule="auto" w:line="240" w:before="0" w:after="0"/>
+              <w:jc w:val="left"/>
+              <w:rPr>
+                <w:rFonts w:ascii="Calibri" w:hAnsi="Calibri" w:eastAsia="Calibri" w:cs=""/>
+                <w:kern w:val="0"/>
+                <w:sz w:val="22"/>
+                <w:szCs w:val="22"/>
+                <w:lang w:val="en-US" w:eastAsia="en-US" w:bidi="ar-SA"/>
+              </w:rPr>
+            </w:pPr>
             <w:r>
+              <w:rPr>
+                <w:rFonts w:eastAsia="Calibri" w:cs=""/>
+                <w:kern w:val="0"/>
+                <w:sz w:val="22"/>
+                <w:szCs w:val="22"/>
+                <w:lang w:val="en-US" w:eastAsia="en-US" w:bidi="ar-SA"/>
+              </w:rPr>
               <w:t>Stony Brook University</w:t>
             </w:r>
           </w:p>
@@ -140,9 +347,30 @@
         <w:tc>
           <w:tcPr>
             <w:tcW w:w="1829" w:type="dxa"/>
+            <w:tcBorders/>
           </w:tcPr>
           <w:p>
+            <w:pPr>
+              <w:pStyle w:val="Normal"/>
+              <w:widowControl/>
+              <w:spacing w:lineRule="auto" w:line="240" w:before="0" w:after="0"/>
+              <w:jc w:val="left"/>
+              <w:rPr>
+                <w:rFonts w:ascii="Calibri" w:hAnsi="Calibri" w:eastAsia="Calibri" w:cs=""/>
+                <w:kern w:val="0"/>
+                <w:sz w:val="22"/>
+                <w:szCs w:val="22"/>
+                <w:lang w:val="en-US" w:eastAsia="en-US" w:bidi="ar-SA"/>
+              </w:rPr>
+            </w:pPr>
             <w:r>
+              <w:rPr>
+                <w:rFonts w:eastAsia="Calibri" w:cs=""/>
+                <w:kern w:val="0"/>
+                <w:sz w:val="22"/>
+                <w:szCs w:val="22"/>
+                <w:lang w:val="en-US" w:eastAsia="en-US" w:bidi="ar-SA"/>
+              </w:rPr>
               <w:t>Data Science</w:t>
             </w:r>
           </w:p>
@@ -150,115 +378,497 @@
       </w:tr>
       <w:tr>
         <w:trPr>
-          <w:trHeight w:val="191"/>
+          <w:trHeight w:val="191" w:hRule="atLeast"/>
         </w:trPr>
         <w:tc>
           <w:tcPr>
             <w:tcW w:w="2299" w:type="dxa"/>
+            <w:tcBorders/>
           </w:tcPr>
-          <w:p/>
+          <w:p>
+            <w:pPr>
+              <w:pStyle w:val="Normal"/>
+              <w:widowControl/>
+              <w:spacing w:lineRule="auto" w:line="240" w:before="0" w:after="0"/>
+              <w:jc w:val="left"/>
+              <w:rPr>
+                <w:rFonts w:ascii="Calibri" w:hAnsi="Calibri" w:eastAsia="Calibri" w:cs=""/>
+                <w:kern w:val="0"/>
+                <w:sz w:val="22"/>
+                <w:szCs w:val="22"/>
+                <w:lang w:val="en-US" w:eastAsia="en-US" w:bidi="ar-SA"/>
+              </w:rPr>
+            </w:pPr>
+            <w:r>
+              <w:rPr>
+                <w:rFonts w:eastAsia="Calibri" w:cs=""/>
+                <w:kern w:val="0"/>
+                <w:sz w:val="22"/>
+                <w:szCs w:val="22"/>
+                <w:lang w:val="en-US" w:eastAsia="en-US" w:bidi="ar-SA"/>
+              </w:rPr>
+              <w:t>Alejandro Riol Triviño</w:t>
+            </w:r>
+          </w:p>
         </w:tc>
         <w:tc>
           <w:tcPr>
-            <w:tcW w:w="3202" w:type="dxa"/>
+            <w:tcW w:w="3201" w:type="dxa"/>
+            <w:tcBorders/>
           </w:tcPr>
-          <w:p/>
+          <w:p>
+            <w:pPr>
+              <w:pStyle w:val="Normal"/>
+              <w:widowControl/>
+              <w:spacing w:lineRule="auto" w:line="240" w:before="0" w:after="0"/>
+              <w:jc w:val="left"/>
+              <w:rPr>
+                <w:rFonts w:ascii="Calibri" w:hAnsi="Calibri" w:eastAsia="Calibri" w:cs=""/>
+                <w:kern w:val="0"/>
+                <w:sz w:val="22"/>
+                <w:szCs w:val="22"/>
+                <w:lang w:val="en-US" w:eastAsia="en-US" w:bidi="ar-SA"/>
+              </w:rPr>
+            </w:pPr>
+            <w:r>
+              <w:rPr>
+                <w:rFonts w:eastAsia="Calibri" w:cs=""/>
+                <w:kern w:val="0"/>
+                <w:sz w:val="22"/>
+                <w:szCs w:val="22"/>
+                <w:lang w:val="en-US" w:eastAsia="en-US" w:bidi="ar-SA"/>
+              </w:rPr>
+              <w:t>alejandrort2016@outlook.com</w:t>
+            </w:r>
+          </w:p>
         </w:tc>
         <w:tc>
           <w:tcPr>
             <w:tcW w:w="1583" w:type="dxa"/>
+            <w:tcBorders/>
           </w:tcPr>
-          <w:p/>
+          <w:p>
+            <w:pPr>
+              <w:pStyle w:val="Normal"/>
+              <w:widowControl/>
+              <w:spacing w:lineRule="auto" w:line="240" w:before="0" w:after="0"/>
+              <w:jc w:val="left"/>
+              <w:rPr>
+                <w:rFonts w:ascii="Calibri" w:hAnsi="Calibri" w:eastAsia="Calibri" w:cs=""/>
+                <w:kern w:val="0"/>
+                <w:sz w:val="22"/>
+                <w:szCs w:val="22"/>
+                <w:lang w:val="en-US" w:eastAsia="en-US" w:bidi="ar-SA"/>
+              </w:rPr>
+            </w:pPr>
+            <w:r>
+              <w:rPr>
+                <w:rFonts w:eastAsia="Calibri" w:cs=""/>
+                <w:kern w:val="0"/>
+                <w:sz w:val="22"/>
+                <w:szCs w:val="22"/>
+                <w:lang w:val="en-US" w:eastAsia="en-US" w:bidi="ar-SA"/>
+              </w:rPr>
+              <w:t>Spain</w:t>
+            </w:r>
+          </w:p>
         </w:tc>
         <w:tc>
           <w:tcPr>
-            <w:tcW w:w="2005" w:type="dxa"/>
+            <w:tcW w:w="2006" w:type="dxa"/>
+            <w:tcBorders/>
           </w:tcPr>
-          <w:p/>
+          <w:p>
+            <w:pPr>
+              <w:pStyle w:val="Normal"/>
+              <w:widowControl/>
+              <w:spacing w:lineRule="auto" w:line="240" w:before="0" w:after="0"/>
+              <w:jc w:val="left"/>
+              <w:rPr>
+                <w:rFonts w:ascii="Calibri" w:hAnsi="Calibri" w:eastAsia="Calibri" w:cs=""/>
+                <w:kern w:val="0"/>
+                <w:sz w:val="22"/>
+                <w:szCs w:val="22"/>
+                <w:lang w:val="en-US" w:eastAsia="en-US" w:bidi="ar-SA"/>
+              </w:rPr>
+            </w:pPr>
+            <w:r>
+              <w:rPr>
+                <w:rFonts w:eastAsia="Calibri" w:cs=""/>
+                <w:kern w:val="0"/>
+                <w:sz w:val="22"/>
+                <w:szCs w:val="22"/>
+                <w:lang w:val="en-US" w:eastAsia="en-US" w:bidi="ar-SA"/>
+              </w:rPr>
+            </w:r>
+          </w:p>
         </w:tc>
         <w:tc>
           <w:tcPr>
             <w:tcW w:w="1829" w:type="dxa"/>
+            <w:tcBorders/>
           </w:tcPr>
-          <w:p/>
+          <w:p>
+            <w:pPr>
+              <w:pStyle w:val="Normal"/>
+              <w:widowControl/>
+              <w:spacing w:lineRule="auto" w:line="240" w:before="0" w:after="0"/>
+              <w:jc w:val="left"/>
+              <w:rPr>
+                <w:rFonts w:ascii="Calibri" w:hAnsi="Calibri" w:eastAsia="Calibri" w:cs=""/>
+                <w:kern w:val="0"/>
+                <w:sz w:val="22"/>
+                <w:szCs w:val="22"/>
+                <w:lang w:val="en-US" w:eastAsia="en-US" w:bidi="ar-SA"/>
+              </w:rPr>
+            </w:pPr>
+            <w:r>
+              <w:rPr>
+                <w:rFonts w:eastAsia="Calibri" w:cs=""/>
+                <w:kern w:val="0"/>
+                <w:sz w:val="22"/>
+                <w:szCs w:val="22"/>
+                <w:lang w:val="en-US" w:eastAsia="en-US" w:bidi="ar-SA"/>
+              </w:rPr>
+              <w:t>Data Science</w:t>
+            </w:r>
+          </w:p>
         </w:tc>
       </w:tr>
       <w:tr>
         <w:trPr>
-          <w:trHeight w:val="191"/>
+          <w:trHeight w:val="191" w:hRule="atLeast"/>
         </w:trPr>
         <w:tc>
           <w:tcPr>
             <w:tcW w:w="2299" w:type="dxa"/>
+            <w:tcBorders/>
           </w:tcPr>
-          <w:p/>
+          <w:p>
+            <w:pPr>
+              <w:pStyle w:val="Normal"/>
+              <w:widowControl/>
+              <w:spacing w:lineRule="auto" w:line="240" w:before="0" w:after="0"/>
+              <w:jc w:val="left"/>
+              <w:rPr>
+                <w:rFonts w:ascii="Calibri" w:hAnsi="Calibri" w:eastAsia="Calibri" w:cs=""/>
+                <w:kern w:val="0"/>
+                <w:sz w:val="22"/>
+                <w:szCs w:val="22"/>
+                <w:lang w:val="en-US" w:eastAsia="en-US" w:bidi="ar-SA"/>
+              </w:rPr>
+            </w:pPr>
+            <w:r>
+              <w:rPr>
+                <w:rFonts w:eastAsia="Calibri" w:cs=""/>
+                <w:kern w:val="0"/>
+                <w:sz w:val="22"/>
+                <w:szCs w:val="22"/>
+                <w:lang w:val="en-US" w:eastAsia="en-US" w:bidi="ar-SA"/>
+              </w:rPr>
+            </w:r>
+          </w:p>
         </w:tc>
         <w:tc>
           <w:tcPr>
-            <w:tcW w:w="3202" w:type="dxa"/>
+            <w:tcW w:w="3201" w:type="dxa"/>
+            <w:tcBorders/>
           </w:tcPr>
-          <w:p/>
+          <w:p>
+            <w:pPr>
+              <w:pStyle w:val="Normal"/>
+              <w:widowControl/>
+              <w:spacing w:lineRule="auto" w:line="240" w:before="0" w:after="0"/>
+              <w:jc w:val="left"/>
+              <w:rPr>
+                <w:rFonts w:ascii="Calibri" w:hAnsi="Calibri" w:eastAsia="Calibri" w:cs=""/>
+                <w:kern w:val="0"/>
+                <w:sz w:val="22"/>
+                <w:szCs w:val="22"/>
+                <w:lang w:val="en-US" w:eastAsia="en-US" w:bidi="ar-SA"/>
+              </w:rPr>
+            </w:pPr>
+            <w:r>
+              <w:rPr>
+                <w:rFonts w:eastAsia="Calibri" w:cs=""/>
+                <w:kern w:val="0"/>
+                <w:sz w:val="22"/>
+                <w:szCs w:val="22"/>
+                <w:lang w:val="en-US" w:eastAsia="en-US" w:bidi="ar-SA"/>
+              </w:rPr>
+            </w:r>
+          </w:p>
         </w:tc>
         <w:tc>
           <w:tcPr>
             <w:tcW w:w="1583" w:type="dxa"/>
+            <w:tcBorders/>
           </w:tcPr>
-          <w:p/>
+          <w:p>
+            <w:pPr>
+              <w:pStyle w:val="Normal"/>
+              <w:widowControl/>
+              <w:spacing w:lineRule="auto" w:line="240" w:before="0" w:after="0"/>
+              <w:jc w:val="left"/>
+              <w:rPr>
+                <w:rFonts w:ascii="Calibri" w:hAnsi="Calibri" w:eastAsia="Calibri" w:cs=""/>
+                <w:kern w:val="0"/>
+                <w:sz w:val="22"/>
+                <w:szCs w:val="22"/>
+                <w:lang w:val="en-US" w:eastAsia="en-US" w:bidi="ar-SA"/>
+              </w:rPr>
+            </w:pPr>
+            <w:r>
+              <w:rPr>
+                <w:rFonts w:eastAsia="Calibri" w:cs=""/>
+                <w:kern w:val="0"/>
+                <w:sz w:val="22"/>
+                <w:szCs w:val="22"/>
+                <w:lang w:val="en-US" w:eastAsia="en-US" w:bidi="ar-SA"/>
+              </w:rPr>
+            </w:r>
+          </w:p>
         </w:tc>
         <w:tc>
           <w:tcPr>
-            <w:tcW w:w="2005" w:type="dxa"/>
+            <w:tcW w:w="2006" w:type="dxa"/>
+            <w:tcBorders/>
           </w:tcPr>
-          <w:p/>
+          <w:p>
+            <w:pPr>
+              <w:pStyle w:val="Normal"/>
+              <w:widowControl/>
+              <w:spacing w:lineRule="auto" w:line="240" w:before="0" w:after="0"/>
+              <w:jc w:val="left"/>
+              <w:rPr>
+                <w:rFonts w:ascii="Calibri" w:hAnsi="Calibri" w:eastAsia="Calibri" w:cs=""/>
+                <w:kern w:val="0"/>
+                <w:sz w:val="22"/>
+                <w:szCs w:val="22"/>
+                <w:lang w:val="en-US" w:eastAsia="en-US" w:bidi="ar-SA"/>
+              </w:rPr>
+            </w:pPr>
+            <w:r>
+              <w:rPr>
+                <w:rFonts w:eastAsia="Calibri" w:cs=""/>
+                <w:kern w:val="0"/>
+                <w:sz w:val="22"/>
+                <w:szCs w:val="22"/>
+                <w:lang w:val="en-US" w:eastAsia="en-US" w:bidi="ar-SA"/>
+              </w:rPr>
+            </w:r>
+          </w:p>
         </w:tc>
         <w:tc>
           <w:tcPr>
             <w:tcW w:w="1829" w:type="dxa"/>
+            <w:tcBorders/>
           </w:tcPr>
-          <w:p/>
+          <w:p>
+            <w:pPr>
+              <w:pStyle w:val="Normal"/>
+              <w:widowControl/>
+              <w:spacing w:lineRule="auto" w:line="240" w:before="0" w:after="0"/>
+              <w:jc w:val="left"/>
+              <w:rPr>
+                <w:rFonts w:ascii="Calibri" w:hAnsi="Calibri" w:eastAsia="Calibri" w:cs=""/>
+                <w:kern w:val="0"/>
+                <w:sz w:val="22"/>
+                <w:szCs w:val="22"/>
+                <w:lang w:val="en-US" w:eastAsia="en-US" w:bidi="ar-SA"/>
+              </w:rPr>
+            </w:pPr>
+            <w:r>
+              <w:rPr>
+                <w:rFonts w:eastAsia="Calibri" w:cs=""/>
+                <w:kern w:val="0"/>
+                <w:sz w:val="22"/>
+                <w:szCs w:val="22"/>
+                <w:lang w:val="en-US" w:eastAsia="en-US" w:bidi="ar-SA"/>
+              </w:rPr>
+            </w:r>
+          </w:p>
         </w:tc>
       </w:tr>
       <w:tr>
         <w:trPr>
-          <w:trHeight w:val="195"/>
+          <w:trHeight w:val="195" w:hRule="atLeast"/>
         </w:trPr>
         <w:tc>
           <w:tcPr>
             <w:tcW w:w="2299" w:type="dxa"/>
+            <w:tcBorders/>
           </w:tcPr>
-          <w:p/>
+          <w:p>
+            <w:pPr>
+              <w:pStyle w:val="Normal"/>
+              <w:widowControl/>
+              <w:spacing w:lineRule="auto" w:line="240" w:before="0" w:after="0"/>
+              <w:jc w:val="left"/>
+              <w:rPr>
+                <w:rFonts w:ascii="Calibri" w:hAnsi="Calibri" w:eastAsia="Calibri" w:cs=""/>
+                <w:kern w:val="0"/>
+                <w:sz w:val="22"/>
+                <w:szCs w:val="22"/>
+                <w:lang w:val="en-US" w:eastAsia="en-US" w:bidi="ar-SA"/>
+              </w:rPr>
+            </w:pPr>
+            <w:r>
+              <w:rPr>
+                <w:rFonts w:eastAsia="Calibri" w:cs=""/>
+                <w:kern w:val="0"/>
+                <w:sz w:val="22"/>
+                <w:szCs w:val="22"/>
+                <w:lang w:val="en-US" w:eastAsia="en-US" w:bidi="ar-SA"/>
+              </w:rPr>
+            </w:r>
+          </w:p>
         </w:tc>
         <w:tc>
           <w:tcPr>
-            <w:tcW w:w="3202" w:type="dxa"/>
+            <w:tcW w:w="3201" w:type="dxa"/>
+            <w:tcBorders/>
           </w:tcPr>
-          <w:p/>
+          <w:p>
+            <w:pPr>
+              <w:pStyle w:val="Normal"/>
+              <w:widowControl/>
+              <w:spacing w:lineRule="auto" w:line="240" w:before="0" w:after="0"/>
+              <w:jc w:val="left"/>
+              <w:rPr>
+                <w:rFonts w:ascii="Calibri" w:hAnsi="Calibri" w:eastAsia="Calibri" w:cs=""/>
+                <w:kern w:val="0"/>
+                <w:sz w:val="22"/>
+                <w:szCs w:val="22"/>
+                <w:lang w:val="en-US" w:eastAsia="en-US" w:bidi="ar-SA"/>
+              </w:rPr>
+            </w:pPr>
+            <w:r>
+              <w:rPr>
+                <w:rFonts w:eastAsia="Calibri" w:cs=""/>
+                <w:kern w:val="0"/>
+                <w:sz w:val="22"/>
+                <w:szCs w:val="22"/>
+                <w:lang w:val="en-US" w:eastAsia="en-US" w:bidi="ar-SA"/>
+              </w:rPr>
+            </w:r>
+          </w:p>
         </w:tc>
         <w:tc>
           <w:tcPr>
             <w:tcW w:w="1583" w:type="dxa"/>
+            <w:tcBorders/>
           </w:tcPr>
-          <w:p/>
+          <w:p>
+            <w:pPr>
+              <w:pStyle w:val="Normal"/>
+              <w:widowControl/>
+              <w:spacing w:lineRule="auto" w:line="240" w:before="0" w:after="0"/>
+              <w:jc w:val="left"/>
+              <w:rPr>
+                <w:rFonts w:ascii="Calibri" w:hAnsi="Calibri" w:eastAsia="Calibri" w:cs=""/>
+                <w:kern w:val="0"/>
+                <w:sz w:val="22"/>
+                <w:szCs w:val="22"/>
+                <w:lang w:val="en-US" w:eastAsia="en-US" w:bidi="ar-SA"/>
+              </w:rPr>
+            </w:pPr>
+            <w:r>
+              <w:rPr>
+                <w:rFonts w:eastAsia="Calibri" w:cs=""/>
+                <w:kern w:val="0"/>
+                <w:sz w:val="22"/>
+                <w:szCs w:val="22"/>
+                <w:lang w:val="en-US" w:eastAsia="en-US" w:bidi="ar-SA"/>
+              </w:rPr>
+            </w:r>
+          </w:p>
         </w:tc>
         <w:tc>
           <w:tcPr>
-            <w:tcW w:w="2005" w:type="dxa"/>
+            <w:tcW w:w="2006" w:type="dxa"/>
+            <w:tcBorders/>
           </w:tcPr>
-          <w:p/>
+          <w:p>
+            <w:pPr>
+              <w:pStyle w:val="Normal"/>
+              <w:widowControl/>
+              <w:spacing w:lineRule="auto" w:line="240" w:before="0" w:after="0"/>
+              <w:jc w:val="left"/>
+              <w:rPr>
+                <w:rFonts w:ascii="Calibri" w:hAnsi="Calibri" w:eastAsia="Calibri" w:cs=""/>
+                <w:kern w:val="0"/>
+                <w:sz w:val="22"/>
+                <w:szCs w:val="22"/>
+                <w:lang w:val="en-US" w:eastAsia="en-US" w:bidi="ar-SA"/>
+              </w:rPr>
+            </w:pPr>
+            <w:r>
+              <w:rPr>
+                <w:rFonts w:eastAsia="Calibri" w:cs=""/>
+                <w:kern w:val="0"/>
+                <w:sz w:val="22"/>
+                <w:szCs w:val="22"/>
+                <w:lang w:val="en-US" w:eastAsia="en-US" w:bidi="ar-SA"/>
+              </w:rPr>
+            </w:r>
+          </w:p>
         </w:tc>
         <w:tc>
           <w:tcPr>
             <w:tcW w:w="1829" w:type="dxa"/>
+            <w:tcBorders/>
           </w:tcPr>
-          <w:p/>
+          <w:p>
+            <w:pPr>
+              <w:pStyle w:val="Normal"/>
+              <w:widowControl/>
+              <w:spacing w:lineRule="auto" w:line="240" w:before="0" w:after="0"/>
+              <w:jc w:val="left"/>
+              <w:rPr>
+                <w:rFonts w:ascii="Calibri" w:hAnsi="Calibri" w:eastAsia="Calibri" w:cs=""/>
+                <w:kern w:val="0"/>
+                <w:sz w:val="22"/>
+                <w:szCs w:val="22"/>
+                <w:lang w:val="en-US" w:eastAsia="en-US" w:bidi="ar-SA"/>
+              </w:rPr>
+            </w:pPr>
+            <w:r>
+              <w:rPr>
+                <w:rFonts w:eastAsia="Calibri" w:cs=""/>
+                <w:kern w:val="0"/>
+                <w:sz w:val="22"/>
+                <w:szCs w:val="22"/>
+                <w:lang w:val="en-US" w:eastAsia="en-US" w:bidi="ar-SA"/>
+              </w:rPr>
+            </w:r>
+          </w:p>
         </w:tc>
       </w:tr>
     </w:tbl>
-    <w:p/>
-    <w:p/>
     <w:p>
       <w:pPr>
-        <w:rPr>
+        <w:pStyle w:val="Normal"/>
+        <w:rPr/>
+      </w:pPr>
+      <w:r>
+        <w:rPr/>
+      </w:r>
+    </w:p>
+    <w:p>
+      <w:pPr>
+        <w:pStyle w:val="Normal"/>
+        <w:rPr/>
+      </w:pPr>
+      <w:r>
+        <w:rPr/>
+      </w:r>
+    </w:p>
+    <w:p>
+      <w:pPr>
+        <w:pStyle w:val="Normal"/>
+        <w:rPr>
+          <w:b/>
           <w:b/>
           <w:bCs/>
           <w:sz w:val="28"/>
@@ -279,7 +889,9 @@
     </w:p>
     <w:p>
       <w:pPr>
-        <w:rPr>
+        <w:pStyle w:val="Normal"/>
+        <w:rPr>
+          <w:b/>
           <w:b/>
           <w:bCs/>
           <w:sz w:val="28"/>
@@ -287,57 +899,37 @@
           <w:u w:val="single"/>
         </w:rPr>
       </w:pPr>
-    </w:p>
-    <w:p>
-      <w:pPr>
-        <w:rPr>
-          <w:rFonts w:cstheme="minorHAnsi"/>
-        </w:rPr>
-      </w:pPr>
       <w:r>
         <w:rPr>
-          <w:rFonts w:cstheme="minorHAnsi"/>
-          <w:color w:val="2D3B45"/>
-          <w:shd w:val="clear" w:color="auto" w:fill="FFFFFF"/>
-        </w:rPr>
-        <w:t xml:space="preserve">ABC Bank wants to sell </w:t>
-      </w:r>
-      <w:r>
-        <w:rPr>
-          <w:rFonts w:cstheme="minorHAnsi"/>
-          <w:color w:val="2D3B45"/>
-          <w:shd w:val="clear" w:color="auto" w:fill="FFFFFF"/>
-        </w:rPr>
-        <w:t>its</w:t>
-      </w:r>
-      <w:r>
-        <w:rPr>
-          <w:rFonts w:cstheme="minorHAnsi"/>
-          <w:color w:val="2D3B45"/>
-          <w:shd w:val="clear" w:color="auto" w:fill="FFFFFF"/>
-        </w:rPr>
-        <w:t xml:space="preserve"> term deposit product to customers and before launching the product they want to develop a model which help</w:t>
-      </w:r>
-      <w:r>
-        <w:rPr>
-          <w:rFonts w:cstheme="minorHAnsi"/>
-          <w:color w:val="2D3B45"/>
-          <w:shd w:val="clear" w:color="auto" w:fill="FFFFFF"/>
-        </w:rPr>
-        <w:t>s</w:t>
-      </w:r>
-      <w:r>
-        <w:rPr>
-          <w:rFonts w:cstheme="minorHAnsi"/>
-          <w:color w:val="2D3B45"/>
-          <w:shd w:val="clear" w:color="auto" w:fill="FFFFFF"/>
-        </w:rPr>
-        <w:t xml:space="preserve"> them in understanding whether a particular customer will buy their product or not (based on customer's past interaction with bank or other Financial Institution).</w:t>
+          <w:b/>
+          <w:bCs/>
+          <w:sz w:val="28"/>
+          <w:szCs w:val="28"/>
+          <w:u w:val="single"/>
+        </w:rPr>
       </w:r>
     </w:p>
     <w:p>
       <w:pPr>
-        <w:rPr>
+        <w:pStyle w:val="Normal"/>
+        <w:rPr>
+          <w:rFonts w:cs="Calibri" w:cstheme="minorHAnsi"/>
+        </w:rPr>
+      </w:pPr>
+      <w:r>
+        <w:rPr>
+          <w:rFonts w:cs="Calibri" w:cstheme="minorHAnsi"/>
+          <w:color w:val="2D3B45"/>
+          <w:shd w:fill="FFFFFF" w:val="clear"/>
+        </w:rPr>
+        <w:t>ABC Bank wants to sell its term deposit product to customers and before launching the product they want to develop a model which helps them in understanding whether a particular customer will buy their product or not (based on customer's past interaction with bank or other Financial Institution).</w:t>
+      </w:r>
+    </w:p>
+    <w:p>
+      <w:pPr>
+        <w:pStyle w:val="Normal"/>
+        <w:rPr>
+          <w:b/>
           <w:b/>
           <w:bCs/>
           <w:sz w:val="28"/>
@@ -345,10 +937,21 @@
           <w:u w:val="single"/>
         </w:rPr>
       </w:pPr>
+      <w:r>
+        <w:rPr>
+          <w:b/>
+          <w:bCs/>
+          <w:sz w:val="28"/>
+          <w:szCs w:val="28"/>
+          <w:u w:val="single"/>
+        </w:rPr>
+      </w:r>
     </w:p>
     <w:p>
       <w:pPr>
-        <w:rPr>
+        <w:pStyle w:val="Normal"/>
+        <w:rPr>
+          <w:b/>
           <w:b/>
           <w:bCs/>
           <w:sz w:val="28"/>
@@ -369,7 +972,9 @@
     </w:p>
     <w:p>
       <w:pPr>
-        <w:rPr>
+        <w:pStyle w:val="Normal"/>
+        <w:rPr>
+          <w:b/>
           <w:b/>
           <w:bCs/>
           <w:sz w:val="28"/>
@@ -377,27 +982,7 @@
           <w:u w:val="single"/>
         </w:rPr>
       </w:pPr>
-    </w:p>
-    <w:p>
       <w:r>
-        <w:t xml:space="preserve">The objective is to predict whether a </w:t>
-      </w:r>
-      <w:r>
-        <w:t xml:space="preserve">particular </w:t>
-      </w:r>
-      <w:r>
-        <w:t xml:space="preserve">client will subscribe </w:t>
-      </w:r>
-      <w:r>
-        <w:t>for a term deposit, based on certain attributes, such as age, job, marital status, etc.</w:t>
-      </w:r>
-      <w:r>
-        <w:t xml:space="preserve"> </w:t>
-      </w:r>
-    </w:p>
-    <w:p/>
-    <w:p>
-      <w:pPr>
         <w:rPr>
           <w:b/>
           <w:bCs/>
@@ -405,11 +990,54 @@
           <w:szCs w:val="28"/>
           <w:u w:val="single"/>
         </w:rPr>
-      </w:pPr>
+      </w:r>
     </w:p>
     <w:p>
       <w:pPr>
-        <w:rPr>
+        <w:pStyle w:val="Normal"/>
+        <w:rPr/>
+      </w:pPr>
+      <w:r>
+        <w:rPr/>
+        <w:t xml:space="preserve">The objective is to predict whether a particular client will subscribe for a term deposit, based on certain attributes, such as age, job, marital status, etc. </w:t>
+      </w:r>
+    </w:p>
+    <w:p>
+      <w:pPr>
+        <w:pStyle w:val="Normal"/>
+        <w:rPr/>
+      </w:pPr>
+      <w:r>
+        <w:rPr/>
+      </w:r>
+    </w:p>
+    <w:p>
+      <w:pPr>
+        <w:pStyle w:val="Normal"/>
+        <w:rPr>
+          <w:b/>
+          <w:b/>
+          <w:bCs/>
+          <w:sz w:val="28"/>
+          <w:szCs w:val="28"/>
+          <w:u w:val="single"/>
+        </w:rPr>
+      </w:pPr>
+      <w:r>
+        <w:rPr>
+          <w:b/>
+          <w:bCs/>
+          <w:sz w:val="28"/>
+          <w:szCs w:val="28"/>
+          <w:u w:val="single"/>
+        </w:rPr>
+      </w:r>
+    </w:p>
+    <w:p>
+      <w:pPr>
+        <w:pStyle w:val="Normal"/>
+        <w:rPr>
+          <w:b/>
           <w:b/>
           <w:bCs/>
           <w:sz w:val="28"/>
@@ -430,7 +1058,9 @@
     </w:p>
     <w:p>
       <w:pPr>
-        <w:rPr>
+        <w:pStyle w:val="Normal"/>
+        <w:rPr>
+          <w:b/>
           <w:b/>
           <w:bCs/>
           <w:sz w:val="28"/>
@@ -442,7 +1072,6 @@
         <w:rPr>
           <w:b/>
           <w:bCs/>
-          <w:noProof/>
           <w:sz w:val="28"/>
           <w:szCs w:val="28"/>
           <w:u w:val="single"/>
@@ -450,7 +1079,7 @@
         <mc:AlternateContent>
           <mc:Choice Requires="wps">
             <w:drawing>
-              <wp:anchor distT="0" distB="0" distL="114300" distR="114300" simplePos="0" relativeHeight="251659264" behindDoc="0" locked="0" layoutInCell="1" allowOverlap="1" wp14:anchorId="15BA164A" wp14:editId="7AE6AF62">
+              <wp:anchor behindDoc="0" distT="0" distB="3810" distL="0" distR="0" simplePos="0" locked="0" layoutInCell="0" allowOverlap="1" relativeHeight="2" wp14:anchorId="15BA164A">
                 <wp:simplePos x="0" y="0"/>
                 <wp:positionH relativeFrom="column">
                   <wp:posOffset>-407670</wp:posOffset>
@@ -462,7 +1091,6 @@
                 <wp:effectExtent l="0" t="0" r="0" b="3810"/>
                 <wp:wrapNone/>
                 <wp:docPr id="1" name="Rectangle: Rounded Corners 1"/>
-                <wp:cNvGraphicFramePr/>
                 <a:graphic xmlns:a="http://schemas.openxmlformats.org/drawingml/2006/main">
                   <a:graphicData uri="http://schemas.microsoft.com/office/word/2010/wordprocessingShape">
                     <wps:wsp>
@@ -473,7 +1101,9 @@
                           <a:ext cx="960120" cy="777240"/>
                         </a:xfrm>
                         <a:prstGeom prst="roundRect">
-                          <a:avLst/>
+                          <a:avLst>
+                            <a:gd name="adj" fmla="val 16667"/>
+                          </a:avLst>
                         </a:prstGeom>
                         <a:solidFill>
                           <a:schemeClr val="tx2">
@@ -497,14 +1127,14 @@
                         <a:effectRef idx="0">
                           <a:schemeClr val="accent1"/>
                         </a:effectRef>
-                        <a:fontRef idx="minor">
-                          <a:schemeClr val="lt1"/>
-                        </a:fontRef>
+                        <a:fontRef idx="minor"/>
                       </wps:style>
                       <wps:txbx>
                         <w:txbxContent>
                           <w:p>
                             <w:pPr>
+                              <w:pStyle w:val="Contenidodelmarco"/>
+                              <w:spacing w:before="0" w:after="160"/>
                               <w:jc w:val="center"/>
                               <w:rPr>
                                 <w:color w:val="000000" w:themeColor="text1"/>
@@ -514,72 +1144,32 @@
                               <w:rPr>
                                 <w:color w:val="000000" w:themeColor="text1"/>
                               </w:rPr>
-                              <w:t xml:space="preserve">Data </w:t>
-                            </w:r>
-                            <w:r>
-                              <w:rPr>
-                                <w:color w:val="000000" w:themeColor="text1"/>
-                              </w:rPr>
-                              <w:t>Acquisition</w:t>
+                              <w:t>Data Acquisition</w:t>
                             </w:r>
                           </w:p>
                         </w:txbxContent>
                       </wps:txbx>
-                      <wps:bodyPr rot="0" spcFirstLastPara="0" vertOverflow="overflow" horzOverflow="overflow" vert="horz" wrap="square" lIns="91440" tIns="45720" rIns="91440" bIns="45720" numCol="1" spcCol="0" rtlCol="0" fromWordArt="0" anchor="ctr" anchorCtr="0" forceAA="0" compatLnSpc="1">
-                        <a:prstTxWarp prst="textNoShape">
-                          <a:avLst/>
-                        </a:prstTxWarp>
+                      <wps:bodyPr anchor="ctr">
+                        <a:prstTxWarp prst="textNoShape"/>
                         <a:noAutofit/>
                       </wps:bodyPr>
                     </wps:wsp>
                   </a:graphicData>
                 </a:graphic>
-                <wp14:sizeRelH relativeFrom="margin">
-                  <wp14:pctWidth>0</wp14:pctWidth>
-                </wp14:sizeRelH>
-                <wp14:sizeRelV relativeFrom="margin">
-                  <wp14:pctHeight>0</wp14:pctHeight>
-                </wp14:sizeRelV>
               </wp:anchor>
             </w:drawing>
           </mc:Choice>
           <mc:Fallback>
-            <w:pict>
-              <v:roundrect w14:anchorId="15BA164A" id="Rectangle: Rounded Corners 1" o:spid="_x0000_s1026" style="position:absolute;margin-left:-32.1pt;margin-top:23.65pt;width:75.6pt;height:61.2pt;z-index:251659264;visibility:visible;mso-wrap-style:square;mso-width-percent:0;mso-height-percent:0;mso-wrap-distance-left:9pt;mso-wrap-distance-top:0;mso-wrap-distance-right:9pt;mso-wrap-distance-bottom:0;mso-position-horizontal:absolute;mso-position-horizontal-relative:text;mso-position-vertical:absolute;mso-position-vertical-relative:text;mso-width-percent:0;mso-height-percent:0;mso-width-relative:margin;mso-height-relative:margin;v-text-anchor:middle" arcsize="10923f" o:gfxdata="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" fillcolor="#d5dce4 [671]" stroked="f" strokeweight="1pt">
-                <v:stroke joinstyle="miter"/>
-                <v:textbox>
-                  <w:txbxContent>
-                    <w:p>
-                      <w:pPr>
-                        <w:jc w:val="center"/>
-                        <w:rPr>
-                          <w:color w:val="000000" w:themeColor="text1"/>
-                        </w:rPr>
-                      </w:pPr>
-                      <w:r>
-                        <w:rPr>
-                          <w:color w:val="000000" w:themeColor="text1"/>
-                        </w:rPr>
-                        <w:t xml:space="preserve">Data </w:t>
-                      </w:r>
-                      <w:r>
-                        <w:rPr>
-                          <w:color w:val="000000" w:themeColor="text1"/>
-                        </w:rPr>
-                        <w:t>Acquisition</w:t>
-                      </w:r>
-                    </w:p>
-                  </w:txbxContent>
-                </v:textbox>
-              </v:roundrect>
-            </w:pict>
+            <w:pict/>
           </mc:Fallback>
         </mc:AlternateContent>
       </w:r>
     </w:p>
     <w:p>
       <w:pPr>
-        <w:rPr>
+        <w:pStyle w:val="Normal"/>
+        <w:rPr>
+          <w:b/>
           <w:b/>
           <w:bCs/>
           <w:sz w:val="28"/>
@@ -591,7 +1181,6 @@
         <w:rPr>
           <w:b/>
           <w:bCs/>
-          <w:noProof/>
           <w:sz w:val="28"/>
           <w:szCs w:val="28"/>
           <w:u w:val="single"/>
@@ -599,7 +1188,7 @@
         <mc:AlternateContent>
           <mc:Choice Requires="wps">
             <w:drawing>
-              <wp:anchor distT="0" distB="0" distL="114300" distR="114300" simplePos="0" relativeHeight="251660288" behindDoc="0" locked="0" layoutInCell="1" allowOverlap="1" wp14:anchorId="2573758B" wp14:editId="1BC7ADD8">
+              <wp:anchor behindDoc="0" distT="19050" distB="41910" distL="0" distR="30480" simplePos="0" locked="0" layoutInCell="0" allowOverlap="1" relativeHeight="4" wp14:anchorId="2573758B">
                 <wp:simplePos x="0" y="0"/>
                 <wp:positionH relativeFrom="column">
                   <wp:posOffset>651510</wp:posOffset>
@@ -608,10 +1197,9 @@
                   <wp:posOffset>151130</wp:posOffset>
                 </wp:positionV>
                 <wp:extent cx="560070" cy="262890"/>
-                <wp:effectExtent l="0" t="19050" r="30480" b="41910"/>
+                <wp:effectExtent l="6350" t="15875" r="10160" b="16510"/>
                 <wp:wrapNone/>
-                <wp:docPr id="2" name="Arrow: Right 2"/>
-                <wp:cNvGraphicFramePr/>
+                <wp:docPr id="3" name="Arrow: Right 2"/>
                 <a:graphic xmlns:a="http://schemas.openxmlformats.org/drawingml/2006/main">
                   <a:graphicData uri="http://schemas.microsoft.com/office/word/2010/wordprocessingShape">
                     <wps:wsp>
@@ -619,11 +1207,22 @@
                       <wps:spPr>
                         <a:xfrm>
                           <a:off x="0" y="0"/>
-                          <a:ext cx="560070" cy="262890"/>
+                          <a:ext cx="560160" cy="262800"/>
                         </a:xfrm>
                         <a:prstGeom prst="rightArrow">
-                          <a:avLst/>
+                          <a:avLst>
+                            <a:gd name="adj1" fmla="val 50000"/>
+                            <a:gd name="adj2" fmla="val 50000"/>
+                          </a:avLst>
                         </a:prstGeom>
+                        <a:solidFill>
+                          <a:srgbClr val="4472c4"/>
+                        </a:solidFill>
+                        <a:ln>
+                          <a:solidFill>
+                            <a:srgbClr val="325490"/>
+                          </a:solidFill>
+                        </a:ln>
                       </wps:spPr>
                       <wps:style>
                         <a:lnRef idx="2">
@@ -637,61 +1236,48 @@
                         <a:effectRef idx="0">
                           <a:schemeClr val="accent1"/>
                         </a:effectRef>
-                        <a:fontRef idx="minor">
-                          <a:schemeClr val="lt1"/>
-                        </a:fontRef>
+                        <a:fontRef idx="minor"/>
                       </wps:style>
-                      <wps:bodyPr rot="0" spcFirstLastPara="0" vertOverflow="overflow" horzOverflow="overflow" vert="horz" wrap="square" lIns="91440" tIns="45720" rIns="91440" bIns="45720" numCol="1" spcCol="0" rtlCol="0" fromWordArt="0" anchor="ctr" anchorCtr="0" forceAA="0" compatLnSpc="1">
-                        <a:prstTxWarp prst="textNoShape">
-                          <a:avLst/>
-                        </a:prstTxWarp>
-                        <a:noAutofit/>
-                      </wps:bodyPr>
+                      <wps:bodyPr/>
                     </wps:wsp>
                   </a:graphicData>
                 </a:graphic>
-                <wp14:sizeRelV relativeFrom="margin">
-                  <wp14:pctHeight>0</wp14:pctHeight>
-                </wp14:sizeRelV>
               </wp:anchor>
             </w:drawing>
           </mc:Choice>
           <mc:Fallback>
             <w:pict>
-              <v:shapetype w14:anchorId="430B57FB" id="_x0000_t13" coordsize="21600,21600" o:spt="13" adj="16200,5400" path="m@0,l@0@1,0@1,0@2@0@2@0,21600,21600,10800xe">
+              <v:shapetype id="_x0000_t13" coordsize="21600,21600" o:spt="13" adj="10800,10800" path="m0@5l@3@5l@3,l21600,10800l@3,21600l@3@6l0@6xe">
                 <v:stroke joinstyle="miter"/>
                 <v:formulas>
+                  <v:f eqn="val 21600"/>
+                  <v:f eqn="val #1"/>
                   <v:f eqn="val #0"/>
-                  <v:f eqn="val #1"/>
-                  <v:f eqn="sum height 0 #1"/>
-                  <v:f eqn="sum 10800 0 #1"/>
-                  <v:f eqn="sum width 0 #0"/>
-                  <v:f eqn="prod @4 @3 10800"/>
-                  <v:f eqn="sum width 0 @5"/>
+                  <v:f eqn="sum width 0 @2"/>
+                  <v:f eqn="prod 1 @1 2"/>
+                  <v:f eqn="sum 10800 0 @4"/>
+                  <v:f eqn="sum 10800 @4 0"/>
+                  <v:f eqn="prod @5 @2 10800"/>
+                  <v:f eqn="sum @3 @7 0"/>
                 </v:formulas>
-                <v:path o:connecttype="custom" o:connectlocs="@0,0;0,10800;@0,21600;21600,10800" o:connectangles="270,180,90,0" textboxrect="0,@1,@6,@2"/>
+                <v:path gradientshapeok="t" o:connecttype="rect" textboxrect="0,@5,@8,@6"/>
                 <v:handles>
-                  <v:h position="#0,#1" xrange="0,21600" yrange="0,10800"/>
+                  <v:h position="0,@5"/>
+                  <v:h position="@3,0"/>
                 </v:handles>
               </v:shapetype>
-              <v:shape id="Arrow: Right 2" o:spid="_x0000_s1026" type="#_x0000_t13" style="position:absolute;margin-left:51.3pt;margin-top:11.9pt;width:44.1pt;height:20.7pt;z-index:251660288;visibility:visible;mso-wrap-style:square;mso-height-percent:0;mso-wrap-distance-left:9pt;mso-wrap-distance-top:0;mso-wrap-distance-right:9pt;mso-wrap-distance-bottom:0;mso-position-horizontal:absolute;mso-position-horizontal-relative:text;mso-position-vertical:absolute;mso-position-vertical-relative:text;mso-height-percent:0;mso-height-relative:margin;v-text-anchor:middle" o:gfxdata="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" adj="16531" fillcolor="#4472c4 [3204]" strokecolor="#1f3763 [1604]" strokeweight="1pt"/>
+              <v:shape id="shape_0" ID="Arrow: Right 2" path="l-2147483635,-2147483631l-2147483635,0l-2147483622,-2147483632l-2147483635,-2147483623l-2147483635,-2147483629l0,-2147483629xe" fillcolor="#4472c4" stroked="t" o:allowincell="f" style="position:absolute;margin-left:51.3pt;margin-top:11.9pt;width:44.05pt;height:20.65pt;mso-wrap-style:none;v-text-anchor:middle" wp14:anchorId="2573758B" type="_x0000_t13">
+                <v:fill o:detectmouseclick="t" type="solid" color2="#bb8d3b"/>
+                <v:stroke color="#325490" weight="12600" joinstyle="miter" endcap="flat"/>
+                <w10:wrap type="none"/>
+              </v:shape>
             </w:pict>
           </mc:Fallback>
         </mc:AlternateContent>
-      </w:r>
-      <w:r>
-        <w:rPr>
-          <w:b/>
-          <w:bCs/>
-          <w:noProof/>
-          <w:sz w:val="28"/>
-          <w:szCs w:val="28"/>
-          <w:u w:val="single"/>
-        </w:rPr>
         <mc:AlternateContent>
           <mc:Choice Requires="wps">
             <w:drawing>
-              <wp:anchor distT="0" distB="0" distL="114300" distR="114300" simplePos="0" relativeHeight="251661312" behindDoc="0" locked="0" layoutInCell="1" allowOverlap="1" wp14:anchorId="40BE2F6F" wp14:editId="6E94E341">
+              <wp:anchor behindDoc="0" distT="0" distB="0" distL="0" distR="0" simplePos="0" locked="0" layoutInCell="0" allowOverlap="1" relativeHeight="5" wp14:anchorId="40BE2F6F">
                 <wp:simplePos x="0" y="0"/>
                 <wp:positionH relativeFrom="column">
                   <wp:posOffset>1436370</wp:posOffset>
@@ -702,8 +1288,7 @@
                 <wp:extent cx="994410" cy="784860"/>
                 <wp:effectExtent l="0" t="0" r="0" b="0"/>
                 <wp:wrapNone/>
-                <wp:docPr id="3" name="Rectangle: Rounded Corners 3"/>
-                <wp:cNvGraphicFramePr/>
+                <wp:docPr id="4" name="Rectangle: Rounded Corners 3"/>
                 <a:graphic xmlns:a="http://schemas.openxmlformats.org/drawingml/2006/main">
                   <a:graphicData uri="http://schemas.microsoft.com/office/word/2010/wordprocessingShape">
                     <wps:wsp>
@@ -711,10 +1296,12 @@
                       <wps:spPr>
                         <a:xfrm>
                           <a:off x="0" y="0"/>
-                          <a:ext cx="994410" cy="784860"/>
+                          <a:ext cx="994320" cy="784800"/>
                         </a:xfrm>
                         <a:prstGeom prst="roundRect">
-                          <a:avLst/>
+                          <a:avLst>
+                            <a:gd name="adj" fmla="val 16667"/>
+                          </a:avLst>
                         </a:prstGeom>
                         <a:solidFill>
                           <a:schemeClr val="tx2">
@@ -738,14 +1325,14 @@
                         <a:effectRef idx="0">
                           <a:schemeClr val="accent1"/>
                         </a:effectRef>
-                        <a:fontRef idx="minor">
-                          <a:schemeClr val="lt1"/>
-                        </a:fontRef>
+                        <a:fontRef idx="minor"/>
                       </wps:style>
                       <wps:txbx>
                         <w:txbxContent>
                           <w:p>
                             <w:pPr>
+                              <w:pStyle w:val="Contenidodelmarco"/>
+                              <w:spacing w:before="0" w:after="160"/>
                               <w:jc w:val="center"/>
                               <w:rPr>
                                 <w:color w:val="000000" w:themeColor="text1"/>
@@ -760,61 +1347,24 @@
                           </w:p>
                         </w:txbxContent>
                       </wps:txbx>
-                      <wps:bodyPr rot="0" spcFirstLastPara="0" vertOverflow="overflow" horzOverflow="overflow" vert="horz" wrap="square" lIns="91440" tIns="45720" rIns="91440" bIns="45720" numCol="1" spcCol="0" rtlCol="0" fromWordArt="0" anchor="ctr" anchorCtr="0" forceAA="0" compatLnSpc="1">
-                        <a:prstTxWarp prst="textNoShape">
-                          <a:avLst/>
-                        </a:prstTxWarp>
+                      <wps:bodyPr anchor="ctr">
+                        <a:prstTxWarp prst="textNoShape"/>
                         <a:noAutofit/>
                       </wps:bodyPr>
                     </wps:wsp>
                   </a:graphicData>
                 </a:graphic>
-                <wp14:sizeRelV relativeFrom="margin">
-                  <wp14:pctHeight>0</wp14:pctHeight>
-                </wp14:sizeRelV>
               </wp:anchor>
             </w:drawing>
           </mc:Choice>
           <mc:Fallback>
-            <w:pict>
-              <v:roundrect w14:anchorId="40BE2F6F" id="Rectangle: Rounded Corners 3" o:spid="_x0000_s1027" style="position:absolute;margin-left:113.1pt;margin-top:.2pt;width:78.3pt;height:61.8pt;z-index:251661312;visibility:visible;mso-wrap-style:square;mso-height-percent:0;mso-wrap-distance-left:9pt;mso-wrap-distance-top:0;mso-wrap-distance-right:9pt;mso-wrap-distance-bottom:0;mso-position-horizontal:absolute;mso-position-horizontal-relative:text;mso-position-vertical:absolute;mso-position-vertical-relative:text;mso-height-percent:0;mso-height-relative:margin;v-text-anchor:middle" arcsize="10923f" o:gfxdata="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" fillcolor="#d5dce4 [671]" stroked="f" strokeweight="1pt">
-                <v:stroke joinstyle="miter"/>
-                <v:textbox>
-                  <w:txbxContent>
-                    <w:p>
-                      <w:pPr>
-                        <w:jc w:val="center"/>
-                        <w:rPr>
-                          <w:color w:val="000000" w:themeColor="text1"/>
-                        </w:rPr>
-                      </w:pPr>
-                      <w:r>
-                        <w:rPr>
-                          <w:color w:val="000000" w:themeColor="text1"/>
-                        </w:rPr>
-                        <w:t>Data Cleaning/Preparation</w:t>
-                      </w:r>
-                    </w:p>
-                  </w:txbxContent>
-                </v:textbox>
-              </v:roundrect>
-            </w:pict>
+            <w:pict/>
           </mc:Fallback>
         </mc:AlternateContent>
-      </w:r>
-      <w:r>
-        <w:rPr>
-          <w:b/>
-          <w:bCs/>
-          <w:noProof/>
-          <w:sz w:val="28"/>
-          <w:szCs w:val="28"/>
-          <w:u w:val="single"/>
-        </w:rPr>
         <mc:AlternateContent>
           <mc:Choice Requires="wps">
             <w:drawing>
-              <wp:anchor distT="0" distB="0" distL="114300" distR="114300" simplePos="0" relativeHeight="251663360" behindDoc="0" locked="0" layoutInCell="1" allowOverlap="1" wp14:anchorId="5D4E8961" wp14:editId="6539E5FC">
+              <wp:anchor behindDoc="0" distT="19050" distB="41910" distL="0" distR="30480" simplePos="0" locked="0" layoutInCell="0" allowOverlap="1" relativeHeight="7" wp14:anchorId="5D4E8961">
                 <wp:simplePos x="0" y="0"/>
                 <wp:positionH relativeFrom="column">
                   <wp:posOffset>2628900</wp:posOffset>
@@ -823,10 +1373,9 @@
                   <wp:posOffset>168275</wp:posOffset>
                 </wp:positionV>
                 <wp:extent cx="560070" cy="262890"/>
-                <wp:effectExtent l="0" t="19050" r="30480" b="41910"/>
+                <wp:effectExtent l="6350" t="15875" r="10160" b="16510"/>
                 <wp:wrapNone/>
-                <wp:docPr id="4" name="Arrow: Right 4"/>
-                <wp:cNvGraphicFramePr/>
+                <wp:docPr id="6" name="Arrow: Right 4"/>
                 <a:graphic xmlns:a="http://schemas.openxmlformats.org/drawingml/2006/main">
                   <a:graphicData uri="http://schemas.microsoft.com/office/word/2010/wordprocessingShape">
                     <wps:wsp>
@@ -834,11 +1383,22 @@
                       <wps:spPr>
                         <a:xfrm>
                           <a:off x="0" y="0"/>
-                          <a:ext cx="560070" cy="262890"/>
+                          <a:ext cx="560160" cy="262800"/>
                         </a:xfrm>
                         <a:prstGeom prst="rightArrow">
-                          <a:avLst/>
+                          <a:avLst>
+                            <a:gd name="adj1" fmla="val 50000"/>
+                            <a:gd name="adj2" fmla="val 50000"/>
+                          </a:avLst>
                         </a:prstGeom>
+                        <a:solidFill>
+                          <a:srgbClr val="4472c4"/>
+                        </a:solidFill>
+                        <a:ln>
+                          <a:solidFill>
+                            <a:srgbClr val="325490"/>
+                          </a:solidFill>
+                        </a:ln>
                       </wps:spPr>
                       <wps:style>
                         <a:lnRef idx="2">
@@ -852,45 +1412,29 @@
                         <a:effectRef idx="0">
                           <a:schemeClr val="accent1"/>
                         </a:effectRef>
-                        <a:fontRef idx="minor">
-                          <a:schemeClr val="lt1"/>
-                        </a:fontRef>
+                        <a:fontRef idx="minor"/>
                       </wps:style>
-                      <wps:bodyPr rot="0" spcFirstLastPara="0" vertOverflow="overflow" horzOverflow="overflow" vert="horz" wrap="square" lIns="91440" tIns="45720" rIns="91440" bIns="45720" numCol="1" spcCol="0" rtlCol="0" fromWordArt="0" anchor="ctr" anchorCtr="0" forceAA="0" compatLnSpc="1">
-                        <a:prstTxWarp prst="textNoShape">
-                          <a:avLst/>
-                        </a:prstTxWarp>
-                        <a:noAutofit/>
-                      </wps:bodyPr>
+                      <wps:bodyPr/>
                     </wps:wsp>
                   </a:graphicData>
                 </a:graphic>
-                <wp14:sizeRelV relativeFrom="margin">
-                  <wp14:pctHeight>0</wp14:pctHeight>
-                </wp14:sizeRelV>
               </wp:anchor>
             </w:drawing>
           </mc:Choice>
           <mc:Fallback>
             <w:pict>
-              <v:shape w14:anchorId="3501193E" id="Arrow: Right 4" o:spid="_x0000_s1026" type="#_x0000_t13" style="position:absolute;margin-left:207pt;margin-top:13.25pt;width:44.1pt;height:20.7pt;z-index:251663360;visibility:visible;mso-wrap-style:square;mso-height-percent:0;mso-wrap-distance-left:9pt;mso-wrap-distance-top:0;mso-wrap-distance-right:9pt;mso-wrap-distance-bottom:0;mso-position-horizontal:absolute;mso-position-horizontal-relative:text;mso-position-vertical:absolute;mso-position-vertical-relative:text;mso-height-percent:0;mso-height-relative:margin;v-text-anchor:middle" o:gfxdata="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" adj="16531" fillcolor="#4472c4 [3204]" strokecolor="#1f3763 [1604]" strokeweight="1pt"/>
+              <v:shape id="shape_0" ID="Arrow: Right 4" path="l-2147483635,-2147483631l-2147483635,0l-2147483622,-2147483632l-2147483635,-2147483623l-2147483635,-2147483629l0,-2147483629xe" fillcolor="#4472c4" stroked="t" o:allowincell="f" style="position:absolute;margin-left:207pt;margin-top:13.25pt;width:44.05pt;height:20.65pt;mso-wrap-style:none;v-text-anchor:middle" wp14:anchorId="5D4E8961" type="_x0000_t13">
+                <v:fill o:detectmouseclick="t" type="solid" color2="#bb8d3b"/>
+                <v:stroke color="#325490" weight="12600" joinstyle="miter" endcap="flat"/>
+                <w10:wrap type="none"/>
+              </v:shape>
             </w:pict>
           </mc:Fallback>
         </mc:AlternateContent>
-      </w:r>
-      <w:r>
-        <w:rPr>
-          <w:b/>
-          <w:bCs/>
-          <w:noProof/>
-          <w:sz w:val="28"/>
-          <w:szCs w:val="28"/>
-          <w:u w:val="single"/>
-        </w:rPr>
         <mc:AlternateContent>
           <mc:Choice Requires="wps">
             <w:drawing>
-              <wp:anchor distT="0" distB="0" distL="114300" distR="114300" simplePos="0" relativeHeight="251664384" behindDoc="0" locked="0" layoutInCell="1" allowOverlap="1" wp14:anchorId="2BEEBA6E" wp14:editId="1E37D6A7">
+              <wp:anchor behindDoc="0" distT="0" distB="0" distL="0" distR="0" simplePos="0" locked="0" layoutInCell="0" allowOverlap="1" relativeHeight="8" wp14:anchorId="2BEEBA6E">
                 <wp:simplePos x="0" y="0"/>
                 <wp:positionH relativeFrom="column">
                   <wp:posOffset>3364230</wp:posOffset>
@@ -899,10 +1443,9 @@
                   <wp:posOffset>2540</wp:posOffset>
                 </wp:positionV>
                 <wp:extent cx="1085850" cy="769620"/>
-                <wp:effectExtent l="0" t="0" r="0" b="0"/>
+                <wp:effectExtent l="635" t="635" r="1270" b="635"/>
                 <wp:wrapNone/>
-                <wp:docPr id="5" name="Rectangle: Rounded Corners 5"/>
-                <wp:cNvGraphicFramePr/>
+                <wp:docPr id="7" name="Rectangle: Rounded Corners 5"/>
                 <a:graphic xmlns:a="http://schemas.openxmlformats.org/drawingml/2006/main">
                   <a:graphicData uri="http://schemas.microsoft.com/office/word/2010/wordprocessingShape">
                     <wps:wsp>
@@ -910,10 +1453,12 @@
                       <wps:spPr>
                         <a:xfrm>
                           <a:off x="0" y="0"/>
-                          <a:ext cx="1085850" cy="769620"/>
+                          <a:ext cx="1085760" cy="769680"/>
                         </a:xfrm>
                         <a:prstGeom prst="roundRect">
-                          <a:avLst/>
+                          <a:avLst>
+                            <a:gd name="adj" fmla="val 16667"/>
+                          </a:avLst>
                         </a:prstGeom>
                         <a:solidFill>
                           <a:schemeClr val="tx2">
@@ -937,14 +1482,14 @@
                         <a:effectRef idx="0">
                           <a:schemeClr val="accent1"/>
                         </a:effectRef>
-                        <a:fontRef idx="minor">
-                          <a:schemeClr val="lt1"/>
-                        </a:fontRef>
+                        <a:fontRef idx="minor"/>
                       </wps:style>
                       <wps:txbx>
                         <w:txbxContent>
                           <w:p>
                             <w:pPr>
+                              <w:pStyle w:val="Contenidodelmarco"/>
+                              <w:spacing w:before="0" w:after="160"/>
                               <w:jc w:val="center"/>
                               <w:rPr>
                                 <w:color w:val="000000" w:themeColor="text1"/>
@@ -954,78 +1499,29 @@
                               <w:rPr>
                                 <w:color w:val="000000" w:themeColor="text1"/>
                               </w:rPr>
-                              <w:t xml:space="preserve">EDA &amp; </w:t>
-                            </w:r>
-                            <w:r>
-                              <w:rPr>
-                                <w:color w:val="000000" w:themeColor="text1"/>
-                              </w:rPr>
-                              <w:t>Modeling</w:t>
+                              <w:t>EDA &amp; Modeling</w:t>
                             </w:r>
                           </w:p>
                         </w:txbxContent>
                       </wps:txbx>
-                      <wps:bodyPr rot="0" spcFirstLastPara="0" vertOverflow="overflow" horzOverflow="overflow" vert="horz" wrap="square" lIns="91440" tIns="45720" rIns="91440" bIns="45720" numCol="1" spcCol="0" rtlCol="0" fromWordArt="0" anchor="ctr" anchorCtr="0" forceAA="0" compatLnSpc="1">
-                        <a:prstTxWarp prst="textNoShape">
-                          <a:avLst/>
-                        </a:prstTxWarp>
+                      <wps:bodyPr anchor="ctr">
+                        <a:prstTxWarp prst="textNoShape"/>
                         <a:noAutofit/>
                       </wps:bodyPr>
                     </wps:wsp>
                   </a:graphicData>
                 </a:graphic>
-                <wp14:sizeRelV relativeFrom="margin">
-                  <wp14:pctHeight>0</wp14:pctHeight>
-                </wp14:sizeRelV>
               </wp:anchor>
             </w:drawing>
           </mc:Choice>
           <mc:Fallback>
-            <w:pict>
-              <v:roundrect w14:anchorId="2BEEBA6E" id="Rectangle: Rounded Corners 5" o:spid="_x0000_s1028" style="position:absolute;margin-left:264.9pt;margin-top:.2pt;width:85.5pt;height:60.6pt;z-index:251664384;visibility:visible;mso-wrap-style:square;mso-height-percent:0;mso-wrap-distance-left:9pt;mso-wrap-distance-top:0;mso-wrap-distance-right:9pt;mso-wrap-distance-bottom:0;mso-position-horizontal:absolute;mso-position-horizontal-relative:text;mso-position-vertical:absolute;mso-position-vertical-relative:text;mso-height-percent:0;mso-height-relative:margin;v-text-anchor:middle" arcsize="10923f" o:gfxdata="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" fillcolor="#d5dce4 [671]" stroked="f" strokeweight="1pt">
-                <v:stroke joinstyle="miter"/>
-                <v:textbox>
-                  <w:txbxContent>
-                    <w:p>
-                      <w:pPr>
-                        <w:jc w:val="center"/>
-                        <w:rPr>
-                          <w:color w:val="000000" w:themeColor="text1"/>
-                        </w:rPr>
-                      </w:pPr>
-                      <w:r>
-                        <w:rPr>
-                          <w:color w:val="000000" w:themeColor="text1"/>
-                        </w:rPr>
-                        <w:t xml:space="preserve">EDA &amp; </w:t>
-                      </w:r>
-                      <w:r>
-                        <w:rPr>
-                          <w:color w:val="000000" w:themeColor="text1"/>
-                        </w:rPr>
-                        <w:t>Modeling</w:t>
-                      </w:r>
-                    </w:p>
-                  </w:txbxContent>
-                </v:textbox>
-              </v:roundrect>
-            </w:pict>
+            <w:pict/>
           </mc:Fallback>
         </mc:AlternateContent>
-      </w:r>
-      <w:r>
-        <w:rPr>
-          <w:b/>
-          <w:bCs/>
-          <w:noProof/>
-          <w:sz w:val="28"/>
-          <w:szCs w:val="28"/>
-          <w:u w:val="single"/>
-        </w:rPr>
         <mc:AlternateContent>
           <mc:Choice Requires="wps">
             <w:drawing>
-              <wp:anchor distT="0" distB="0" distL="114300" distR="114300" simplePos="0" relativeHeight="251666432" behindDoc="0" locked="0" layoutInCell="1" allowOverlap="1" wp14:anchorId="11311F41" wp14:editId="03E7852D">
+              <wp:anchor behindDoc="0" distT="19050" distB="41910" distL="0" distR="30480" simplePos="0" locked="0" layoutInCell="0" allowOverlap="1" relativeHeight="10" wp14:anchorId="11311F41">
                 <wp:simplePos x="0" y="0"/>
                 <wp:positionH relativeFrom="column">
                   <wp:posOffset>4621530</wp:posOffset>
@@ -1034,10 +1530,9 @@
                   <wp:posOffset>194945</wp:posOffset>
                 </wp:positionV>
                 <wp:extent cx="560070" cy="262890"/>
-                <wp:effectExtent l="0" t="19050" r="30480" b="41910"/>
+                <wp:effectExtent l="6350" t="15875" r="10160" b="16510"/>
                 <wp:wrapNone/>
-                <wp:docPr id="6" name="Arrow: Right 6"/>
-                <wp:cNvGraphicFramePr/>
+                <wp:docPr id="9" name="Arrow: Right 6"/>
                 <a:graphic xmlns:a="http://schemas.openxmlformats.org/drawingml/2006/main">
                   <a:graphicData uri="http://schemas.microsoft.com/office/word/2010/wordprocessingShape">
                     <wps:wsp>
@@ -1045,11 +1540,22 @@
                       <wps:spPr>
                         <a:xfrm>
                           <a:off x="0" y="0"/>
-                          <a:ext cx="560070" cy="262890"/>
+                          <a:ext cx="560160" cy="262800"/>
                         </a:xfrm>
                         <a:prstGeom prst="rightArrow">
-                          <a:avLst/>
+                          <a:avLst>
+                            <a:gd name="adj1" fmla="val 50000"/>
+                            <a:gd name="adj2" fmla="val 50000"/>
+                          </a:avLst>
                         </a:prstGeom>
+                        <a:solidFill>
+                          <a:srgbClr val="4472c4"/>
+                        </a:solidFill>
+                        <a:ln>
+                          <a:solidFill>
+                            <a:srgbClr val="325490"/>
+                          </a:solidFill>
+                        </a:ln>
                       </wps:spPr>
                       <wps:style>
                         <a:lnRef idx="2">
@@ -1063,45 +1569,29 @@
                         <a:effectRef idx="0">
                           <a:schemeClr val="accent1"/>
                         </a:effectRef>
-                        <a:fontRef idx="minor">
-                          <a:schemeClr val="lt1"/>
-                        </a:fontRef>
+                        <a:fontRef idx="minor"/>
                       </wps:style>
-                      <wps:bodyPr rot="0" spcFirstLastPara="0" vertOverflow="overflow" horzOverflow="overflow" vert="horz" wrap="square" lIns="91440" tIns="45720" rIns="91440" bIns="45720" numCol="1" spcCol="0" rtlCol="0" fromWordArt="0" anchor="ctr" anchorCtr="0" forceAA="0" compatLnSpc="1">
-                        <a:prstTxWarp prst="textNoShape">
-                          <a:avLst/>
-                        </a:prstTxWarp>
-                        <a:noAutofit/>
-                      </wps:bodyPr>
+                      <wps:bodyPr/>
                     </wps:wsp>
                   </a:graphicData>
                 </a:graphic>
-                <wp14:sizeRelV relativeFrom="margin">
-                  <wp14:pctHeight>0</wp14:pctHeight>
-                </wp14:sizeRelV>
               </wp:anchor>
             </w:drawing>
           </mc:Choice>
           <mc:Fallback>
             <w:pict>
-              <v:shape w14:anchorId="5CB4682C" id="Arrow: Right 6" o:spid="_x0000_s1026" type="#_x0000_t13" style="position:absolute;margin-left:363.9pt;margin-top:15.35pt;width:44.1pt;height:20.7pt;z-index:251666432;visibility:visible;mso-wrap-style:square;mso-height-percent:0;mso-wrap-distance-left:9pt;mso-wrap-distance-top:0;mso-wrap-distance-right:9pt;mso-wrap-distance-bottom:0;mso-position-horizontal:absolute;mso-position-horizontal-relative:text;mso-position-vertical:absolute;mso-position-vertical-relative:text;mso-height-percent:0;mso-height-relative:margin;v-text-anchor:middle" o:gfxdata="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" adj="16531" fillcolor="#4472c4 [3204]" strokecolor="#1f3763 [1604]" strokeweight="1pt"/>
+              <v:shape id="shape_0" ID="Arrow: Right 6" path="l-2147483635,-2147483631l-2147483635,0l-2147483622,-2147483632l-2147483635,-2147483623l-2147483635,-2147483629l0,-2147483629xe" fillcolor="#4472c4" stroked="t" o:allowincell="f" style="position:absolute;margin-left:363.9pt;margin-top:15.35pt;width:44.05pt;height:20.65pt;mso-wrap-style:none;v-text-anchor:middle" wp14:anchorId="11311F41" type="_x0000_t13">
+                <v:fill o:detectmouseclick="t" type="solid" color2="#bb8d3b"/>
+                <v:stroke color="#325490" weight="12600" joinstyle="miter" endcap="flat"/>
+                <w10:wrap type="none"/>
+              </v:shape>
             </w:pict>
           </mc:Fallback>
         </mc:AlternateContent>
-      </w:r>
-      <w:r>
-        <w:rPr>
-          <w:b/>
-          <w:bCs/>
-          <w:noProof/>
-          <w:sz w:val="28"/>
-          <w:szCs w:val="28"/>
-          <w:u w:val="single"/>
-        </w:rPr>
         <mc:AlternateContent>
           <mc:Choice Requires="wps">
             <w:drawing>
-              <wp:anchor distT="0" distB="0" distL="114300" distR="114300" simplePos="0" relativeHeight="251667456" behindDoc="0" locked="0" layoutInCell="1" allowOverlap="1" wp14:anchorId="26CCAA95" wp14:editId="5B7D1123">
+              <wp:anchor behindDoc="0" distT="0" distB="0" distL="0" distR="0" simplePos="0" locked="0" layoutInCell="0" allowOverlap="1" relativeHeight="11" wp14:anchorId="26CCAA95">
                 <wp:simplePos x="0" y="0"/>
                 <wp:positionH relativeFrom="column">
                   <wp:posOffset>5337810</wp:posOffset>
@@ -1112,8 +1602,7 @@
                 <wp:extent cx="1131570" cy="723900"/>
                 <wp:effectExtent l="0" t="0" r="0" b="0"/>
                 <wp:wrapNone/>
-                <wp:docPr id="8" name="Rectangle: Rounded Corners 8"/>
-                <wp:cNvGraphicFramePr/>
+                <wp:docPr id="10" name="Rectangle: Rounded Corners 8"/>
                 <a:graphic xmlns:a="http://schemas.openxmlformats.org/drawingml/2006/main">
                   <a:graphicData uri="http://schemas.microsoft.com/office/word/2010/wordprocessingShape">
                     <wps:wsp>
@@ -1121,10 +1610,12 @@
                       <wps:spPr>
                         <a:xfrm>
                           <a:off x="0" y="0"/>
-                          <a:ext cx="1131570" cy="723900"/>
+                          <a:ext cx="1131480" cy="723960"/>
                         </a:xfrm>
                         <a:prstGeom prst="roundRect">
-                          <a:avLst/>
+                          <a:avLst>
+                            <a:gd name="adj" fmla="val 16667"/>
+                          </a:avLst>
                         </a:prstGeom>
                         <a:solidFill>
                           <a:schemeClr val="tx2">
@@ -1148,14 +1639,14 @@
                         <a:effectRef idx="0">
                           <a:schemeClr val="accent1"/>
                         </a:effectRef>
-                        <a:fontRef idx="minor">
-                          <a:schemeClr val="lt1"/>
-                        </a:fontRef>
+                        <a:fontRef idx="minor"/>
                       </wps:style>
                       <wps:txbx>
                         <w:txbxContent>
                           <w:p>
                             <w:pPr>
+                              <w:pStyle w:val="Contenidodelmarco"/>
+                              <w:spacing w:before="0" w:after="160"/>
                               <w:jc w:val="center"/>
                               <w:rPr>
                                 <w:color w:val="000000" w:themeColor="text1"/>
@@ -1170,215 +1661,85 @@
                           </w:p>
                         </w:txbxContent>
                       </wps:txbx>
-                      <wps:bodyPr rot="0" spcFirstLastPara="0" vertOverflow="overflow" horzOverflow="overflow" vert="horz" wrap="square" lIns="91440" tIns="45720" rIns="91440" bIns="45720" numCol="1" spcCol="0" rtlCol="0" fromWordArt="0" anchor="ctr" anchorCtr="0" forceAA="0" compatLnSpc="1">
-                        <a:prstTxWarp prst="textNoShape">
-                          <a:avLst/>
-                        </a:prstTxWarp>
+                      <wps:bodyPr anchor="ctr">
+                        <a:prstTxWarp prst="textNoShape"/>
                         <a:noAutofit/>
                       </wps:bodyPr>
                     </wps:wsp>
                   </a:graphicData>
                 </a:graphic>
-                <wp14:sizeRelV relativeFrom="margin">
-                  <wp14:pctHeight>0</wp14:pctHeight>
-                </wp14:sizeRelV>
               </wp:anchor>
             </w:drawing>
           </mc:Choice>
           <mc:Fallback>
-            <w:pict>
-              <v:roundrect w14:anchorId="26CCAA95" id="Rectangle: Rounded Corners 8" o:spid="_x0000_s1029" style="position:absolute;margin-left:420.3pt;margin-top:.2pt;width:89.1pt;height:57pt;z-index:251667456;visibility:visible;mso-wrap-style:square;mso-height-percent:0;mso-wrap-distance-left:9pt;mso-wrap-distance-top:0;mso-wrap-distance-right:9pt;mso-wrap-distance-bottom:0;mso-position-horizontal:absolute;mso-position-horizontal-relative:text;mso-position-vertical:absolute;mso-position-vertical-relative:text;mso-height-percent:0;mso-height-relative:margin;v-text-anchor:middle" arcsize="10923f" o:gfxdata="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" fillcolor="#d5dce4 [671]" stroked="f" strokeweight="1pt">
-                <v:stroke joinstyle="miter"/>
-                <v:textbox>
-                  <w:txbxContent>
-                    <w:p>
-                      <w:pPr>
-                        <w:jc w:val="center"/>
-                        <w:rPr>
-                          <w:color w:val="000000" w:themeColor="text1"/>
-                        </w:rPr>
-                      </w:pPr>
-                      <w:r>
-                        <w:rPr>
-                          <w:color w:val="000000" w:themeColor="text1"/>
-                        </w:rPr>
-                        <w:t>Deployment</w:t>
-                      </w:r>
-                    </w:p>
-                  </w:txbxContent>
-                </v:textbox>
-              </v:roundrect>
-            </w:pict>
+            <w:pict/>
           </mc:Fallback>
         </mc:AlternateContent>
       </w:r>
     </w:p>
     <w:p>
       <w:pPr>
+        <w:pStyle w:val="Normal"/>
         <w:rPr>
           <w:sz w:val="28"/>
           <w:szCs w:val="28"/>
         </w:rPr>
       </w:pPr>
+      <w:r>
+        <w:rPr>
+          <w:sz w:val="28"/>
+          <w:szCs w:val="28"/>
+        </w:rPr>
+      </w:r>
     </w:p>
     <w:p>
       <w:pPr>
+        <w:pStyle w:val="Normal"/>
         <w:rPr>
           <w:sz w:val="28"/>
           <w:szCs w:val="28"/>
         </w:rPr>
       </w:pPr>
+      <w:r>
+        <w:rPr>
+          <w:sz w:val="28"/>
+          <w:szCs w:val="28"/>
+        </w:rPr>
+      </w:r>
     </w:p>
     <w:p>
       <w:pPr>
-        <w:autoSpaceDE w:val="0"/>
-        <w:autoSpaceDN w:val="0"/>
-        <w:adjustRightInd w:val="0"/>
-        <w:spacing w:after="0" w:line="240" w:lineRule="auto"/>
+        <w:pStyle w:val="Normal"/>
+        <w:spacing w:lineRule="auto" w:line="240" w:before="0" w:after="0"/>
         <w:rPr>
           <w:rFonts w:ascii="Lucida Console" w:hAnsi="Lucida Console" w:cs="Lucida Console"/>
           <w:sz w:val="18"/>
           <w:szCs w:val="18"/>
         </w:rPr>
       </w:pPr>
+      <w:r>
+        <w:rPr/>
+      </w:r>
     </w:p>
     <w:sectPr>
+      <w:type w:val="nextPage"/>
       <w:pgSz w:w="12240" w:h="15840"/>
-      <w:pgMar w:top="1440" w:right="1440" w:bottom="1440" w:left="1440" w:header="720" w:footer="720" w:gutter="0"/>
-      <w:cols w:space="720"/>
-      <w:docGrid w:linePitch="360"/>
+      <w:pgMar w:left="1440" w:right="1440" w:gutter="0" w:header="0" w:top="1440" w:footer="0" w:bottom="1440"/>
+      <w:pgNumType w:fmt="decimal"/>
+      <w:formProt w:val="false"/>
+      <w:textDirection w:val="lrTb"/>
+      <w:docGrid w:type="default" w:linePitch="360" w:charSpace="4096"/>
     </w:sectPr>
   </w:body>
 </w:document>
 </file>
 
-<file path=word/numbering.xml><?xml version="1.0" encoding="utf-8"?>
-<w:numbering xmlns:wpc="http://schemas.microsoft.com/office/word/2010/wordprocessingCanvas" xmlns:cx="http://schemas.microsoft.com/office/drawing/2014/chartex" xmlns:cx1="http://schemas.microsoft.com/office/drawing/2015/9/8/chartex" xmlns:cx2="http://schemas.microsoft.com/office/drawing/2015/10/21/chartex" xmlns:cx3="http://schemas.microsoft.com/office/drawing/2016/5/9/chartex" xmlns:cx4="http://schemas.microsoft.com/office/drawing/2016/5/10/chartex" xmlns:cx5="http://schemas.microsoft.com/office/drawing/2016/5/11/chartex" xmlns:cx6="http://schemas.microsoft.com/office/drawing/2016/5/12/chartex" xmlns:cx7="http://schemas.microsoft.com/office/drawing/2016/5/13/chartex" xmlns:cx8="http://schemas.microsoft.com/office/drawing/2016/5/14/chartex" xmlns:mc="http://schemas.openxmlformats.org/markup-compatibility/2006" xmlns:aink="http://schemas.microsoft.com/office/drawing/2016/ink" xmlns:am3d="http://schemas.microsoft.com/office/drawing/2017/model3d" xmlns:o="urn:schemas-microsoft-com:office:office" xmlns:oel="http://schemas.microsoft.com/office/2019/extlst" xmlns:r="http://schemas.openxmlformats.org/officeDocument/2006/relationships" xmlns:m="http://schemas.openxmlformats.org/officeDocument/2006/math" xmlns:v="urn:schemas-microsoft-com:vml" xmlns:wp14="http://schemas.microsoft.com/office/word/2010/wordprocessingDrawing" xmlns:wp="http://schemas.openxmlformats.org/drawingml/2006/wordprocessingDrawing" xmlns:w10="urn:schemas-microsoft-com:office:word" xmlns:w="http://schemas.openxmlformats.org/wordprocessingml/2006/main" xmlns:w14="http://schemas.microsoft.com/office/word/2010/wordml" xmlns:w15="http://schemas.microsoft.com/office/word/2012/wordml" xmlns:w16cex="http://schemas.microsoft.com/office/word/2018/wordml/cex" xmlns:w16cid="http://schemas.microsoft.com/office/word/2016/wordml/cid" xmlns:w16="http://schemas.microsoft.com/office/word/2018/wordml" xmlns:w16sdtdh="http://schemas.microsoft.com/office/word/2020/wordml/sdtdatahash" xmlns:w16se="http://schemas.microsoft.com/office/word/2015/wordml/symex" xmlns:wpg="http://schemas.microsoft.com/office/word/2010/wordprocessingGroup" xmlns:wpi="http://schemas.microsoft.com/office/word/2010/wordprocessingInk" xmlns:wne="http://schemas.microsoft.com/office/word/2006/wordml" xmlns:wps="http://schemas.microsoft.com/office/word/2010/wordprocessingShape" mc:Ignorable="w14 w15 w16se w16cid w16 w16cex w16sdtdh wp14">
-  <w:abstractNum w:abstractNumId="0" w15:restartNumberingAfterBreak="0">
-    <w:nsid w:val="386668F0"/>
-    <w:multiLevelType w:val="hybridMultilevel"/>
-    <w:tmpl w:val="24624448"/>
-    <w:lvl w:ilvl="0" w:tplc="04090001">
-      <w:start w:val="1"/>
-      <w:numFmt w:val="bullet"/>
-      <w:lvlText w:val=""/>
-      <w:lvlJc w:val="left"/>
-      <w:pPr>
-        <w:ind w:left="720" w:hanging="360"/>
-      </w:pPr>
-      <w:rPr>
-        <w:rFonts w:ascii="Symbol" w:hAnsi="Symbol" w:hint="default"/>
-      </w:rPr>
-    </w:lvl>
-    <w:lvl w:ilvl="1" w:tplc="04090003">
-      <w:start w:val="1"/>
-      <w:numFmt w:val="bullet"/>
-      <w:lvlText w:val="o"/>
-      <w:lvlJc w:val="left"/>
-      <w:pPr>
-        <w:ind w:left="1440" w:hanging="360"/>
-      </w:pPr>
-      <w:rPr>
-        <w:rFonts w:ascii="Courier New" w:hAnsi="Courier New" w:cs="Courier New" w:hint="default"/>
-      </w:rPr>
-    </w:lvl>
-    <w:lvl w:ilvl="2" w:tplc="04090005" w:tentative="1">
-      <w:start w:val="1"/>
-      <w:numFmt w:val="bullet"/>
-      <w:lvlText w:val=""/>
-      <w:lvlJc w:val="left"/>
-      <w:pPr>
-        <w:ind w:left="2160" w:hanging="360"/>
-      </w:pPr>
-      <w:rPr>
-        <w:rFonts w:ascii="Wingdings" w:hAnsi="Wingdings" w:hint="default"/>
-      </w:rPr>
-    </w:lvl>
-    <w:lvl w:ilvl="3" w:tplc="04090001" w:tentative="1">
-      <w:start w:val="1"/>
-      <w:numFmt w:val="bullet"/>
-      <w:lvlText w:val=""/>
-      <w:lvlJc w:val="left"/>
-      <w:pPr>
-        <w:ind w:left="2880" w:hanging="360"/>
-      </w:pPr>
-      <w:rPr>
-        <w:rFonts w:ascii="Symbol" w:hAnsi="Symbol" w:hint="default"/>
-      </w:rPr>
-    </w:lvl>
-    <w:lvl w:ilvl="4" w:tplc="04090003" w:tentative="1">
-      <w:start w:val="1"/>
-      <w:numFmt w:val="bullet"/>
-      <w:lvlText w:val="o"/>
-      <w:lvlJc w:val="left"/>
-      <w:pPr>
-        <w:ind w:left="3600" w:hanging="360"/>
-      </w:pPr>
-      <w:rPr>
-        <w:rFonts w:ascii="Courier New" w:hAnsi="Courier New" w:cs="Courier New" w:hint="default"/>
-      </w:rPr>
-    </w:lvl>
-    <w:lvl w:ilvl="5" w:tplc="04090005" w:tentative="1">
-      <w:start w:val="1"/>
-      <w:numFmt w:val="bullet"/>
-      <w:lvlText w:val=""/>
-      <w:lvlJc w:val="left"/>
-      <w:pPr>
-        <w:ind w:left="4320" w:hanging="360"/>
-      </w:pPr>
-      <w:rPr>
-        <w:rFonts w:ascii="Wingdings" w:hAnsi="Wingdings" w:hint="default"/>
-      </w:rPr>
-    </w:lvl>
-    <w:lvl w:ilvl="6" w:tplc="04090001" w:tentative="1">
-      <w:start w:val="1"/>
-      <w:numFmt w:val="bullet"/>
-      <w:lvlText w:val=""/>
-      <w:lvlJc w:val="left"/>
-      <w:pPr>
-        <w:ind w:left="5040" w:hanging="360"/>
-      </w:pPr>
-      <w:rPr>
-        <w:rFonts w:ascii="Symbol" w:hAnsi="Symbol" w:hint="default"/>
-      </w:rPr>
-    </w:lvl>
-    <w:lvl w:ilvl="7" w:tplc="04090003" w:tentative="1">
-      <w:start w:val="1"/>
-      <w:numFmt w:val="bullet"/>
-      <w:lvlText w:val="o"/>
-      <w:lvlJc w:val="left"/>
-      <w:pPr>
-        <w:ind w:left="5760" w:hanging="360"/>
-      </w:pPr>
-      <w:rPr>
-        <w:rFonts w:ascii="Courier New" w:hAnsi="Courier New" w:cs="Courier New" w:hint="default"/>
-      </w:rPr>
-    </w:lvl>
-    <w:lvl w:ilvl="8" w:tplc="04090005" w:tentative="1">
-      <w:start w:val="1"/>
-      <w:numFmt w:val="bullet"/>
-      <w:lvlText w:val=""/>
-      <w:lvlJc w:val="left"/>
-      <w:pPr>
-        <w:ind w:left="6480" w:hanging="360"/>
-      </w:pPr>
-      <w:rPr>
-        <w:rFonts w:ascii="Wingdings" w:hAnsi="Wingdings" w:hint="default"/>
-      </w:rPr>
-    </w:lvl>
-  </w:abstractNum>
-  <w:num w:numId="1" w16cid:durableId="1824080868">
-    <w:abstractNumId w:val="0"/>
-  </w:num>
-</w:numbering>
-</file>
-
 <file path=word/styles.xml><?xml version="1.0" encoding="utf-8"?>
-<w:styles xmlns:mc="http://schemas.openxmlformats.org/markup-compatibility/2006" xmlns:r="http://schemas.openxmlformats.org/officeDocument/2006/relationships" xmlns:w="http://schemas.openxmlformats.org/wordprocessingml/2006/main" xmlns:w14="http://schemas.microsoft.com/office/word/2010/wordml" xmlns:w15="http://schemas.microsoft.com/office/word/2012/wordml" xmlns:w16cex="http://schemas.microsoft.com/office/word/2018/wordml/cex" xmlns:w16cid="http://schemas.microsoft.com/office/word/2016/wordml/cid" xmlns:w16="http://schemas.microsoft.com/office/word/2018/wordml" xmlns:w16sdtdh="http://schemas.microsoft.com/office/word/2020/wordml/sdtdatahash" xmlns:w16se="http://schemas.microsoft.com/office/word/2015/wordml/symex" mc:Ignorable="w14 w15 w16se w16cid w16 w16cex w16sdtdh">
+<w:styles xmlns:w="http://schemas.openxmlformats.org/wordprocessingml/2006/main" xmlns:w14="http://schemas.microsoft.com/office/word/2010/wordml" xmlns:mc="http://schemas.openxmlformats.org/markup-compatibility/2006" mc:Ignorable="w14">
   <w:docDefaults>
     <w:rPrDefault>
       <w:rPr>
-        <w:rFonts w:asciiTheme="minorHAnsi" w:eastAsiaTheme="minorHAnsi" w:hAnsiTheme="minorHAnsi" w:cstheme="minorBidi"/>
+        <w:rFonts w:ascii="Calibri" w:hAnsi="Calibri" w:eastAsia="Calibri" w:cs="" w:asciiTheme="minorHAnsi" w:cstheme="minorBidi" w:eastAsiaTheme="minorHAnsi" w:hAnsiTheme="minorHAnsi"/>
         <w:sz w:val="22"/>
         <w:szCs w:val="22"/>
         <w:lang w:val="en-US" w:eastAsia="en-US" w:bidi="ar-SA"/>
@@ -1386,21 +1747,21 @@
     </w:rPrDefault>
     <w:pPrDefault>
       <w:pPr>
-        <w:spacing w:after="160" w:line="259" w:lineRule="auto"/>
+        <w:suppressAutoHyphens w:val="true"/>
       </w:pPr>
     </w:pPrDefault>
   </w:docDefaults>
   <w:latentStyles w:defLockedState="0" w:defUIPriority="99" w:defSemiHidden="0" w:defUnhideWhenUsed="0" w:defQFormat="0" w:count="376">
     <w:lsdException w:name="Normal" w:uiPriority="0" w:qFormat="1"/>
     <w:lsdException w:name="heading 1" w:uiPriority="9" w:qFormat="1"/>
-    <w:lsdException w:name="heading 2" w:semiHidden="1" w:uiPriority="9" w:unhideWhenUsed="1" w:qFormat="1"/>
-    <w:lsdException w:name="heading 3" w:semiHidden="1" w:uiPriority="9" w:unhideWhenUsed="1" w:qFormat="1"/>
-    <w:lsdException w:name="heading 4" w:semiHidden="1" w:uiPriority="9" w:unhideWhenUsed="1" w:qFormat="1"/>
-    <w:lsdException w:name="heading 5" w:semiHidden="1" w:uiPriority="9" w:unhideWhenUsed="1" w:qFormat="1"/>
-    <w:lsdException w:name="heading 6" w:semiHidden="1" w:uiPriority="9" w:unhideWhenUsed="1" w:qFormat="1"/>
-    <w:lsdException w:name="heading 7" w:semiHidden="1" w:uiPriority="9" w:unhideWhenUsed="1" w:qFormat="1"/>
-    <w:lsdException w:name="heading 8" w:semiHidden="1" w:uiPriority="9" w:unhideWhenUsed="1" w:qFormat="1"/>
-    <w:lsdException w:name="heading 9" w:semiHidden="1" w:uiPriority="9" w:unhideWhenUsed="1" w:qFormat="1"/>
+    <w:lsdException w:name="heading 2" w:uiPriority="9" w:semiHidden="1" w:unhideWhenUsed="1" w:qFormat="1"/>
+    <w:lsdException w:name="heading 3" w:uiPriority="9" w:semiHidden="1" w:unhideWhenUsed="1" w:qFormat="1"/>
+    <w:lsdException w:name="heading 4" w:uiPriority="9" w:semiHidden="1" w:unhideWhenUsed="1" w:qFormat="1"/>
+    <w:lsdException w:name="heading 5" w:uiPriority="9" w:semiHidden="1" w:unhideWhenUsed="1" w:qFormat="1"/>
+    <w:lsdException w:name="heading 6" w:uiPriority="9" w:semiHidden="1" w:unhideWhenUsed="1" w:qFormat="1"/>
+    <w:lsdException w:name="heading 7" w:uiPriority="9" w:semiHidden="1" w:unhideWhenUsed="1" w:qFormat="1"/>
+    <w:lsdException w:name="heading 8" w:uiPriority="9" w:semiHidden="1" w:unhideWhenUsed="1" w:qFormat="1"/>
+    <w:lsdException w:name="heading 9" w:uiPriority="9" w:semiHidden="1" w:unhideWhenUsed="1" w:qFormat="1"/>
     <w:lsdException w:name="index 1" w:semiHidden="1" w:unhideWhenUsed="1"/>
     <w:lsdException w:name="index 2" w:semiHidden="1" w:unhideWhenUsed="1"/>
     <w:lsdException w:name="index 3" w:semiHidden="1" w:unhideWhenUsed="1"/>
@@ -1410,22 +1771,22 @@
     <w:lsdException w:name="index 7" w:semiHidden="1" w:unhideWhenUsed="1"/>
     <w:lsdException w:name="index 8" w:semiHidden="1" w:unhideWhenUsed="1"/>
     <w:lsdException w:name="index 9" w:semiHidden="1" w:unhideWhenUsed="1"/>
-    <w:lsdException w:name="toc 1" w:semiHidden="1" w:uiPriority="39" w:unhideWhenUsed="1"/>
-    <w:lsdException w:name="toc 2" w:semiHidden="1" w:uiPriority="39" w:unhideWhenUsed="1"/>
-    <w:lsdException w:name="toc 3" w:semiHidden="1" w:uiPriority="39" w:unhideWhenUsed="1"/>
-    <w:lsdException w:name="toc 4" w:semiHidden="1" w:uiPriority="39" w:unhideWhenUsed="1"/>
-    <w:lsdException w:name="toc 5" w:semiHidden="1" w:uiPriority="39" w:unhideWhenUsed="1"/>
-    <w:lsdException w:name="toc 6" w:semiHidden="1" w:uiPriority="39" w:unhideWhenUsed="1"/>
-    <w:lsdException w:name="toc 7" w:semiHidden="1" w:uiPriority="39" w:unhideWhenUsed="1"/>
-    <w:lsdException w:name="toc 8" w:semiHidden="1" w:uiPriority="39" w:unhideWhenUsed="1"/>
-    <w:lsdException w:name="toc 9" w:semiHidden="1" w:uiPriority="39" w:unhideWhenUsed="1"/>
+    <w:lsdException w:name="toc 1" w:uiPriority="39" w:semiHidden="1" w:unhideWhenUsed="1"/>
+    <w:lsdException w:name="toc 2" w:uiPriority="39" w:semiHidden="1" w:unhideWhenUsed="1"/>
+    <w:lsdException w:name="toc 3" w:uiPriority="39" w:semiHidden="1" w:unhideWhenUsed="1"/>
+    <w:lsdException w:name="toc 4" w:uiPriority="39" w:semiHidden="1" w:unhideWhenUsed="1"/>
+    <w:lsdException w:name="toc 5" w:uiPriority="39" w:semiHidden="1" w:unhideWhenUsed="1"/>
+    <w:lsdException w:name="toc 6" w:uiPriority="39" w:semiHidden="1" w:unhideWhenUsed="1"/>
+    <w:lsdException w:name="toc 7" w:uiPriority="39" w:semiHidden="1" w:unhideWhenUsed="1"/>
+    <w:lsdException w:name="toc 8" w:uiPriority="39" w:semiHidden="1" w:unhideWhenUsed="1"/>
+    <w:lsdException w:name="toc 9" w:uiPriority="39" w:semiHidden="1" w:unhideWhenUsed="1"/>
     <w:lsdException w:name="Normal Indent" w:semiHidden="1" w:unhideWhenUsed="1"/>
     <w:lsdException w:name="footnote text" w:semiHidden="1" w:unhideWhenUsed="1"/>
     <w:lsdException w:name="annotation text" w:semiHidden="1" w:unhideWhenUsed="1"/>
     <w:lsdException w:name="header" w:semiHidden="1" w:unhideWhenUsed="1"/>
     <w:lsdException w:name="footer" w:semiHidden="1" w:unhideWhenUsed="1"/>
     <w:lsdException w:name="index heading" w:semiHidden="1" w:unhideWhenUsed="1"/>
-    <w:lsdException w:name="caption" w:semiHidden="1" w:uiPriority="35" w:unhideWhenUsed="1" w:qFormat="1"/>
+    <w:lsdException w:name="caption" w:uiPriority="35" w:semiHidden="1" w:unhideWhenUsed="1" w:qFormat="1"/>
     <w:lsdException w:name="table of figures" w:semiHidden="1" w:unhideWhenUsed="1"/>
     <w:lsdException w:name="envelope address" w:semiHidden="1" w:unhideWhenUsed="1"/>
     <w:lsdException w:name="envelope return" w:semiHidden="1" w:unhideWhenUsed="1"/>
@@ -1456,7 +1817,7 @@
     <w:lsdException w:name="Title" w:uiPriority="10" w:qFormat="1"/>
     <w:lsdException w:name="Closing" w:semiHidden="1" w:unhideWhenUsed="1"/>
     <w:lsdException w:name="Signature" w:semiHidden="1" w:unhideWhenUsed="1"/>
-    <w:lsdException w:name="Default Paragraph Font" w:semiHidden="1" w:uiPriority="1" w:unhideWhenUsed="1"/>
+    <w:lsdException w:name="Default Paragraph Font" w:uiPriority="1" w:semiHidden="1" w:unhideWhenUsed="1"/>
     <w:lsdException w:name="Body Text" w:semiHidden="1" w:unhideWhenUsed="1"/>
     <w:lsdException w:name="Body Text Indent" w:semiHidden="1" w:unhideWhenUsed="1"/>
     <w:lsdException w:name="List Continue" w:semiHidden="1" w:unhideWhenUsed="1"/>
@@ -1656,8 +2017,8 @@
     <w:lsdException w:name="Subtle Reference" w:uiPriority="31" w:qFormat="1"/>
     <w:lsdException w:name="Intense Reference" w:uiPriority="32" w:qFormat="1"/>
     <w:lsdException w:name="Book Title" w:uiPriority="33" w:qFormat="1"/>
-    <w:lsdException w:name="Bibliography" w:semiHidden="1" w:uiPriority="37" w:unhideWhenUsed="1"/>
-    <w:lsdException w:name="TOC Heading" w:semiHidden="1" w:uiPriority="39" w:unhideWhenUsed="1" w:qFormat="1"/>
+    <w:lsdException w:name="Bibliography" w:uiPriority="37" w:semiHidden="1" w:unhideWhenUsed="1"/>
+    <w:lsdException w:name="TOC Heading" w:uiPriority="39" w:semiHidden="1" w:unhideWhenUsed="1" w:qFormat="1"/>
     <w:lsdException w:name="Plain Table 1" w:uiPriority="41"/>
     <w:lsdException w:name="Plain Table 2" w:uiPriority="42"/>
     <w:lsdException w:name="Plain Table 3" w:uiPriority="43"/>
@@ -1768,15 +2129,117 @@
     <w:lsdException w:name="Unresolved Mention" w:semiHidden="1" w:unhideWhenUsed="1"/>
     <w:lsdException w:name="Smart Link" w:semiHidden="1" w:unhideWhenUsed="1"/>
   </w:latentStyles>
-  <w:style w:type="paragraph" w:default="1" w:styleId="Normal">
+  <w:style w:type="paragraph" w:styleId="Normal" w:default="1">
     <w:name w:val="Normal"/>
     <w:qFormat/>
+    <w:pPr>
+      <w:widowControl/>
+      <w:bidi w:val="0"/>
+      <w:spacing w:lineRule="auto" w:line="259" w:before="0" w:after="160"/>
+      <w:jc w:val="left"/>
+    </w:pPr>
+    <w:rPr>
+      <w:rFonts w:ascii="Calibri" w:hAnsi="Calibri" w:eastAsia="Calibri" w:cs="" w:asciiTheme="minorHAnsi" w:cstheme="minorBidi" w:eastAsiaTheme="minorHAnsi" w:hAnsiTheme="minorHAnsi"/>
+      <w:color w:val="auto"/>
+      <w:kern w:val="0"/>
+      <w:sz w:val="22"/>
+      <w:szCs w:val="22"/>
+      <w:lang w:val="en-US" w:eastAsia="en-US" w:bidi="ar-SA"/>
+    </w:rPr>
   </w:style>
-  <w:style w:type="character" w:default="1" w:styleId="DefaultParagraphFont">
+  <w:style w:type="character" w:styleId="DefaultParagraphFont" w:default="1">
     <w:name w:val="Default Paragraph Font"/>
     <w:uiPriority w:val="1"/>
     <w:semiHidden/>
     <w:unhideWhenUsed/>
+    <w:qFormat/>
+    <w:rPr/>
+  </w:style>
+  <w:style w:type="paragraph" w:styleId="Ttulo">
+    <w:name w:val="Título"/>
+    <w:basedOn w:val="Normal"/>
+    <w:next w:val="Cuerpodetexto"/>
+    <w:qFormat/>
+    <w:pPr>
+      <w:keepNext w:val="true"/>
+      <w:spacing w:before="240" w:after="120"/>
+    </w:pPr>
+    <w:rPr>
+      <w:rFonts w:ascii="Liberation Sans" w:hAnsi="Liberation Sans" w:eastAsia="Microsoft YaHei" w:cs="Arial"/>
+      <w:sz w:val="28"/>
+      <w:szCs w:val="28"/>
+    </w:rPr>
+  </w:style>
+  <w:style w:type="paragraph" w:styleId="Cuerpodetexto">
+    <w:name w:val="Body Text"/>
+    <w:basedOn w:val="Normal"/>
+    <w:pPr>
+      <w:spacing w:lineRule="auto" w:line="276" w:before="0" w:after="140"/>
+    </w:pPr>
+    <w:rPr/>
+  </w:style>
+  <w:style w:type="paragraph" w:styleId="Lista">
+    <w:name w:val="List"/>
+    <w:basedOn w:val="Cuerpodetexto"/>
+    <w:pPr/>
+    <w:rPr>
+      <w:rFonts w:cs="Arial"/>
+    </w:rPr>
+  </w:style>
+  <w:style w:type="paragraph" w:styleId="Leyenda">
+    <w:name w:val="Caption"/>
+    <w:basedOn w:val="Normal"/>
+    <w:qFormat/>
+    <w:pPr>
+      <w:suppressLineNumbers/>
+      <w:spacing w:before="120" w:after="120"/>
+    </w:pPr>
+    <w:rPr>
+      <w:rFonts w:cs="Arial"/>
+      <w:i/>
+      <w:iCs/>
+      <w:sz w:val="24"/>
+      <w:szCs w:val="24"/>
+    </w:rPr>
+  </w:style>
+  <w:style w:type="paragraph" w:styleId="Ndice">
+    <w:name w:val="Índice"/>
+    <w:basedOn w:val="Normal"/>
+    <w:qFormat/>
+    <w:pPr>
+      <w:suppressLineNumbers/>
+    </w:pPr>
+    <w:rPr>
+      <w:rFonts w:cs="Arial"/>
+      <w:lang w:val="zxx" w:eastAsia="zxx" w:bidi="zxx"/>
+    </w:rPr>
+  </w:style>
+  <w:style w:type="paragraph" w:styleId="ListParagraph">
+    <w:name w:val="List Paragraph"/>
+    <w:basedOn w:val="Normal"/>
+    <w:uiPriority w:val="34"/>
+    <w:qFormat/>
+    <w:rsid w:val="001922fa"/>
+    <w:pPr>
+      <w:spacing w:before="0" w:after="160"/>
+      <w:ind w:left="720" w:hanging="0"/>
+      <w:contextualSpacing/>
+    </w:pPr>
+    <w:rPr/>
+  </w:style>
+  <w:style w:type="paragraph" w:styleId="Contenidodelmarco">
+    <w:name w:val="Contenido del marco"/>
+    <w:basedOn w:val="Normal"/>
+    <w:qFormat/>
+    <w:pPr/>
+    <w:rPr/>
+  </w:style>
+  <w:style w:type="numbering" w:styleId="NoList" w:default="1">
+    <w:name w:val="No List"/>
+    <w:uiPriority w:val="99"/>
+    <w:semiHidden/>
+    <w:unhideWhenUsed/>
+    <w:qFormat/>
   </w:style>
   <w:style w:type="table" w:default="1" w:styleId="TableNormal">
     <w:name w:val="Normal Table"/>
@@ -1784,7 +2247,6 @@
     <w:semiHidden/>
     <w:unhideWhenUsed/>
     <w:tblPr>
-      <w:tblInd w:w="0" w:type="dxa"/>
       <w:tblCellMar>
         <w:top w:w="0" w:type="dxa"/>
         <w:left w:w="108" w:type="dxa"/>
@@ -1793,39 +2255,22 @@
       </w:tblCellMar>
     </w:tblPr>
   </w:style>
-  <w:style w:type="numbering" w:default="1" w:styleId="NoList">
-    <w:name w:val="No List"/>
-    <w:uiPriority w:val="99"/>
-    <w:semiHidden/>
-    <w:unhideWhenUsed/>
-  </w:style>
-  <w:style w:type="paragraph" w:styleId="ListParagraph">
-    <w:name w:val="List Paragraph"/>
-    <w:basedOn w:val="Normal"/>
-    <w:uiPriority w:val="34"/>
-    <w:qFormat/>
-    <w:rsid w:val="001922FA"/>
-    <w:pPr>
-      <w:ind w:left="720"/>
-      <w:contextualSpacing/>
-    </w:pPr>
-  </w:style>
   <w:style w:type="table" w:styleId="TableGrid">
     <w:name w:val="Table Grid"/>
     <w:basedOn w:val="TableNormal"/>
     <w:uiPriority w:val="39"/>
-    <w:rsid w:val="001922FA"/>
+    <w:rsid w:val="001922fa"/>
     <w:pPr>
       <w:spacing w:after="0" w:line="240" w:lineRule="auto"/>
     </w:pPr>
     <w:tblPr>
       <w:tblBorders>
-        <w:top w:val="single" w:sz="4" w:space="0" w:color="auto"/>
-        <w:left w:val="single" w:sz="4" w:space="0" w:color="auto"/>
-        <w:bottom w:val="single" w:sz="4" w:space="0" w:color="auto"/>
-        <w:right w:val="single" w:sz="4" w:space="0" w:color="auto"/>
-        <w:insideH w:val="single" w:sz="4" w:space="0" w:color="auto"/>
-        <w:insideV w:val="single" w:sz="4" w:space="0" w:color="auto"/>
+        <w:top w:val="single" w:color="auto" w:sz="4" w:space="0"/>
+        <w:left w:val="single" w:color="auto" w:sz="4" w:space="0"/>
+        <w:bottom w:val="single" w:color="auto" w:sz="4" w:space="0"/>
+        <w:right w:val="single" w:color="auto" w:sz="4" w:space="0"/>
+        <w:insideH w:val="single" w:color="auto" w:sz="4" w:space="0"/>
+        <w:insideV w:val="single" w:color="auto" w:sz="4" w:space="0"/>
       </w:tblBorders>
     </w:tblPr>
   </w:style>

</xml_diff>